<commit_message>
Panel Data calculations and tables complete
</commit_message>
<xml_diff>
--- a/Leo_Interrogation_Tactics_APA_Tables.docx
+++ b/Leo_Interrogation_Tactics_APA_Tables.docx
@@ -8482,9 +8482,9 @@
       </w:tblPr>
       <w:tblGrid>
         <w:gridCol w:w="8604"/>
-        <w:gridCol w:w="594"/>
-        <w:gridCol w:w="716"/>
-        <w:gridCol w:w="533"/>
+        <w:gridCol w:w="839"/>
+        <w:gridCol w:w="839"/>
+        <w:gridCol w:w="778"/>
       </w:tblGrid>
       <w:tr>
         <w:trPr>
@@ -8812,7 +8812,7 @@
                 <w:szCs w:val="22"/>
                 <w:color w:val="000000"/>
               </w:rPr>
-              <w:t xml:space="preserve"/>
+              <w:t xml:space="preserve">3.39</w:t>
             </w:r>
           </w:p>
         </w:tc>
@@ -8865,7 +8865,7 @@
                 <w:szCs w:val="22"/>
                 <w:color w:val="000000"/>
               </w:rPr>
-              <w:t xml:space="preserve"/>
+              <w:t xml:space="preserve">1.16</w:t>
             </w:r>
           </w:p>
         </w:tc>
@@ -8918,7 +8918,7 @@
                 <w:szCs w:val="22"/>
                 <w:color w:val="000000"/>
               </w:rPr>
-              <w:t xml:space="preserve"/>
+              <w:t xml:space="preserve">468</w:t>
             </w:r>
           </w:p>
         </w:tc>
@@ -9030,113 +9030,113 @@
                 <w:szCs w:val="22"/>
                 <w:color w:val="000000"/>
               </w:rPr>
-              <w:t xml:space="preserve"/>
-            </w:r>
-          </w:p>
-        </w:tc>
-        <w:tc>
-          <w:tcPr>
-            <w:tcBorders>
-              <w:bottom w:val="none" w:sz="0" w:space="0" w:color="000000"/>
-              <w:top w:val="none" w:sz="0" w:space="0" w:color="000000"/>
-              <w:left w:val="none" w:sz="0" w:space="0" w:color="000000"/>
-              <w:right w:val="none" w:sz="0" w:space="0" w:color="000000"/>
-            </w:tcBorders>
-            <w:shd w:val="clear" w:color="auto" w:fill="FFFFFF"/>
-            <w:tcMar>
-              <w:top w:w="0" w:type="dxa"/>
-              <w:bottom w:w="0" w:type="dxa"/>
-              <w:left w:w="0" w:type="dxa"/>
-              <w:right w:w="0" w:type="dxa"/>
-            </w:tcMar>
-            <w:vAlign w:val="center"/>
-          </w:tcPr>
-          <w:p>
-            <w:pPr>
-              <w:pStyle w:val="Normal"/>
-              <w:jc w:val="center"/>
-              <w:pBdr>
-                <w:bottom w:val="none" w:sz="0" w:space="0" w:color="000000"/>
-                <w:top w:val="none" w:sz="0" w:space="0" w:color="000000"/>
-                <w:left w:val="none" w:sz="0" w:space="0" w:color="000000"/>
-                <w:right w:val="none" w:sz="0" w:space="0" w:color="000000"/>
-              </w:pBdr>
-              <w:spacing w:after="100" w:before="100" w:line="240"/>
-              <w:ind w:left="100" w:right="100" w:firstLine="0" w:firstLineChars="0"/>
-              <w:rPr>
-                <w:rFonts w:ascii="Helvetica" w:hAnsi="Helvetica" w:eastAsia="Helvetica" w:cs="Helvetica"/>
-                <w:i w:val="false"/>
-                <w:b w:val="false"/>
-                <w:u w:val="none"/>
-                <w:sz w:val="22"/>
-                <w:szCs w:val="22"/>
-                <w:color w:val="000000"/>
-              </w:rPr>
-            </w:pPr>
-            <w:r>
-              <w:rPr>
-                <w:rFonts w:ascii="Helvetica" w:hAnsi="Helvetica" w:eastAsia="Helvetica" w:cs="Helvetica"/>
-                <w:i w:val="false"/>
-                <w:b w:val="false"/>
-                <w:u w:val="none"/>
-                <w:sz w:val="22"/>
-                <w:szCs w:val="22"/>
-                <w:color w:val="000000"/>
-              </w:rPr>
-              <w:t xml:space="preserve"/>
-            </w:r>
-          </w:p>
-        </w:tc>
-        <w:tc>
-          <w:tcPr>
-            <w:tcBorders>
-              <w:bottom w:val="none" w:sz="0" w:space="0" w:color="000000"/>
-              <w:top w:val="none" w:sz="0" w:space="0" w:color="000000"/>
-              <w:left w:val="none" w:sz="0" w:space="0" w:color="000000"/>
-              <w:right w:val="none" w:sz="0" w:space="0" w:color="000000"/>
-            </w:tcBorders>
-            <w:shd w:val="clear" w:color="auto" w:fill="FFFFFF"/>
-            <w:tcMar>
-              <w:top w:w="0" w:type="dxa"/>
-              <w:bottom w:w="0" w:type="dxa"/>
-              <w:left w:w="0" w:type="dxa"/>
-              <w:right w:w="0" w:type="dxa"/>
-            </w:tcMar>
-            <w:vAlign w:val="center"/>
-          </w:tcPr>
-          <w:p>
-            <w:pPr>
-              <w:pStyle w:val="Normal"/>
-              <w:jc w:val="center"/>
-              <w:pBdr>
-                <w:bottom w:val="none" w:sz="0" w:space="0" w:color="000000"/>
-                <w:top w:val="none" w:sz="0" w:space="0" w:color="000000"/>
-                <w:left w:val="none" w:sz="0" w:space="0" w:color="000000"/>
-                <w:right w:val="none" w:sz="0" w:space="0" w:color="000000"/>
-              </w:pBdr>
-              <w:spacing w:after="100" w:before="100" w:line="240"/>
-              <w:ind w:left="100" w:right="100" w:firstLine="0" w:firstLineChars="0"/>
-              <w:rPr>
-                <w:rFonts w:ascii="Helvetica" w:hAnsi="Helvetica" w:eastAsia="Helvetica" w:cs="Helvetica"/>
-                <w:i w:val="false"/>
-                <w:b w:val="false"/>
-                <w:u w:val="none"/>
-                <w:sz w:val="22"/>
-                <w:szCs w:val="22"/>
-                <w:color w:val="000000"/>
-              </w:rPr>
-            </w:pPr>
-            <w:r>
-              <w:rPr>
-                <w:rFonts w:ascii="Helvetica" w:hAnsi="Helvetica" w:eastAsia="Helvetica" w:cs="Helvetica"/>
-                <w:i w:val="false"/>
-                <w:b w:val="false"/>
-                <w:u w:val="none"/>
-                <w:sz w:val="22"/>
-                <w:szCs w:val="22"/>
-                <w:color w:val="000000"/>
-              </w:rPr>
-              <w:t xml:space="preserve"/>
+              <w:t xml:space="preserve">2.99</w:t>
+            </w:r>
+          </w:p>
+        </w:tc>
+        <w:tc>
+          <w:tcPr>
+            <w:tcBorders>
+              <w:bottom w:val="none" w:sz="0" w:space="0" w:color="000000"/>
+              <w:top w:val="none" w:sz="0" w:space="0" w:color="000000"/>
+              <w:left w:val="none" w:sz="0" w:space="0" w:color="000000"/>
+              <w:right w:val="none" w:sz="0" w:space="0" w:color="000000"/>
+            </w:tcBorders>
+            <w:shd w:val="clear" w:color="auto" w:fill="FFFFFF"/>
+            <w:tcMar>
+              <w:top w:w="0" w:type="dxa"/>
+              <w:bottom w:w="0" w:type="dxa"/>
+              <w:left w:w="0" w:type="dxa"/>
+              <w:right w:w="0" w:type="dxa"/>
+            </w:tcMar>
+            <w:vAlign w:val="center"/>
+          </w:tcPr>
+          <w:p>
+            <w:pPr>
+              <w:pStyle w:val="Normal"/>
+              <w:jc w:val="center"/>
+              <w:pBdr>
+                <w:bottom w:val="none" w:sz="0" w:space="0" w:color="000000"/>
+                <w:top w:val="none" w:sz="0" w:space="0" w:color="000000"/>
+                <w:left w:val="none" w:sz="0" w:space="0" w:color="000000"/>
+                <w:right w:val="none" w:sz="0" w:space="0" w:color="000000"/>
+              </w:pBdr>
+              <w:spacing w:after="100" w:before="100" w:line="240"/>
+              <w:ind w:left="100" w:right="100" w:firstLine="0" w:firstLineChars="0"/>
+              <w:rPr>
+                <w:rFonts w:ascii="Helvetica" w:hAnsi="Helvetica" w:eastAsia="Helvetica" w:cs="Helvetica"/>
+                <w:i w:val="false"/>
+                <w:b w:val="false"/>
+                <w:u w:val="none"/>
+                <w:sz w:val="22"/>
+                <w:szCs w:val="22"/>
+                <w:color w:val="000000"/>
+              </w:rPr>
+            </w:pPr>
+            <w:r>
+              <w:rPr>
+                <w:rFonts w:ascii="Helvetica" w:hAnsi="Helvetica" w:eastAsia="Helvetica" w:cs="Helvetica"/>
+                <w:i w:val="false"/>
+                <w:b w:val="false"/>
+                <w:u w:val="none"/>
+                <w:sz w:val="22"/>
+                <w:szCs w:val="22"/>
+                <w:color w:val="000000"/>
+              </w:rPr>
+              <w:t xml:space="preserve">1.16</w:t>
+            </w:r>
+          </w:p>
+        </w:tc>
+        <w:tc>
+          <w:tcPr>
+            <w:tcBorders>
+              <w:bottom w:val="none" w:sz="0" w:space="0" w:color="000000"/>
+              <w:top w:val="none" w:sz="0" w:space="0" w:color="000000"/>
+              <w:left w:val="none" w:sz="0" w:space="0" w:color="000000"/>
+              <w:right w:val="none" w:sz="0" w:space="0" w:color="000000"/>
+            </w:tcBorders>
+            <w:shd w:val="clear" w:color="auto" w:fill="FFFFFF"/>
+            <w:tcMar>
+              <w:top w:w="0" w:type="dxa"/>
+              <w:bottom w:w="0" w:type="dxa"/>
+              <w:left w:w="0" w:type="dxa"/>
+              <w:right w:w="0" w:type="dxa"/>
+            </w:tcMar>
+            <w:vAlign w:val="center"/>
+          </w:tcPr>
+          <w:p>
+            <w:pPr>
+              <w:pStyle w:val="Normal"/>
+              <w:jc w:val="center"/>
+              <w:pBdr>
+                <w:bottom w:val="none" w:sz="0" w:space="0" w:color="000000"/>
+                <w:top w:val="none" w:sz="0" w:space="0" w:color="000000"/>
+                <w:left w:val="none" w:sz="0" w:space="0" w:color="000000"/>
+                <w:right w:val="none" w:sz="0" w:space="0" w:color="000000"/>
+              </w:pBdr>
+              <w:spacing w:after="100" w:before="100" w:line="240"/>
+              <w:ind w:left="100" w:right="100" w:firstLine="0" w:firstLineChars="0"/>
+              <w:rPr>
+                <w:rFonts w:ascii="Helvetica" w:hAnsi="Helvetica" w:eastAsia="Helvetica" w:cs="Helvetica"/>
+                <w:i w:val="false"/>
+                <w:b w:val="false"/>
+                <w:u w:val="none"/>
+                <w:sz w:val="22"/>
+                <w:szCs w:val="22"/>
+                <w:color w:val="000000"/>
+              </w:rPr>
+            </w:pPr>
+            <w:r>
+              <w:rPr>
+                <w:rFonts w:ascii="Helvetica" w:hAnsi="Helvetica" w:eastAsia="Helvetica" w:cs="Helvetica"/>
+                <w:i w:val="false"/>
+                <w:b w:val="false"/>
+                <w:u w:val="none"/>
+                <w:sz w:val="22"/>
+                <w:szCs w:val="22"/>
+                <w:color w:val="000000"/>
+              </w:rPr>
+              <w:t xml:space="preserve">468</w:t>
             </w:r>
           </w:p>
         </w:tc>
@@ -9248,113 +9248,113 @@
                 <w:szCs w:val="22"/>
                 <w:color w:val="000000"/>
               </w:rPr>
-              <w:t xml:space="preserve"/>
-            </w:r>
-          </w:p>
-        </w:tc>
-        <w:tc>
-          <w:tcPr>
-            <w:tcBorders>
-              <w:bottom w:val="none" w:sz="0" w:space="0" w:color="000000"/>
-              <w:top w:val="none" w:sz="0" w:space="0" w:color="000000"/>
-              <w:left w:val="none" w:sz="0" w:space="0" w:color="000000"/>
-              <w:right w:val="none" w:sz="0" w:space="0" w:color="000000"/>
-            </w:tcBorders>
-            <w:shd w:val="clear" w:color="auto" w:fill="FFFFFF"/>
-            <w:tcMar>
-              <w:top w:w="0" w:type="dxa"/>
-              <w:bottom w:w="0" w:type="dxa"/>
-              <w:left w:w="0" w:type="dxa"/>
-              <w:right w:w="0" w:type="dxa"/>
-            </w:tcMar>
-            <w:vAlign w:val="center"/>
-          </w:tcPr>
-          <w:p>
-            <w:pPr>
-              <w:pStyle w:val="Normal"/>
-              <w:jc w:val="center"/>
-              <w:pBdr>
-                <w:bottom w:val="none" w:sz="0" w:space="0" w:color="000000"/>
-                <w:top w:val="none" w:sz="0" w:space="0" w:color="000000"/>
-                <w:left w:val="none" w:sz="0" w:space="0" w:color="000000"/>
-                <w:right w:val="none" w:sz="0" w:space="0" w:color="000000"/>
-              </w:pBdr>
-              <w:spacing w:after="100" w:before="100" w:line="240"/>
-              <w:ind w:left="100" w:right="100" w:firstLine="0" w:firstLineChars="0"/>
-              <w:rPr>
-                <w:rFonts w:ascii="Helvetica" w:hAnsi="Helvetica" w:eastAsia="Helvetica" w:cs="Helvetica"/>
-                <w:i w:val="false"/>
-                <w:b w:val="false"/>
-                <w:u w:val="none"/>
-                <w:sz w:val="22"/>
-                <w:szCs w:val="22"/>
-                <w:color w:val="000000"/>
-              </w:rPr>
-            </w:pPr>
-            <w:r>
-              <w:rPr>
-                <w:rFonts w:ascii="Helvetica" w:hAnsi="Helvetica" w:eastAsia="Helvetica" w:cs="Helvetica"/>
-                <w:i w:val="false"/>
-                <w:b w:val="false"/>
-                <w:u w:val="none"/>
-                <w:sz w:val="22"/>
-                <w:szCs w:val="22"/>
-                <w:color w:val="000000"/>
-              </w:rPr>
-              <w:t xml:space="preserve"/>
-            </w:r>
-          </w:p>
-        </w:tc>
-        <w:tc>
-          <w:tcPr>
-            <w:tcBorders>
-              <w:bottom w:val="none" w:sz="0" w:space="0" w:color="000000"/>
-              <w:top w:val="none" w:sz="0" w:space="0" w:color="000000"/>
-              <w:left w:val="none" w:sz="0" w:space="0" w:color="000000"/>
-              <w:right w:val="none" w:sz="0" w:space="0" w:color="000000"/>
-            </w:tcBorders>
-            <w:shd w:val="clear" w:color="auto" w:fill="FFFFFF"/>
-            <w:tcMar>
-              <w:top w:w="0" w:type="dxa"/>
-              <w:bottom w:w="0" w:type="dxa"/>
-              <w:left w:w="0" w:type="dxa"/>
-              <w:right w:w="0" w:type="dxa"/>
-            </w:tcMar>
-            <w:vAlign w:val="center"/>
-          </w:tcPr>
-          <w:p>
-            <w:pPr>
-              <w:pStyle w:val="Normal"/>
-              <w:jc w:val="center"/>
-              <w:pBdr>
-                <w:bottom w:val="none" w:sz="0" w:space="0" w:color="000000"/>
-                <w:top w:val="none" w:sz="0" w:space="0" w:color="000000"/>
-                <w:left w:val="none" w:sz="0" w:space="0" w:color="000000"/>
-                <w:right w:val="none" w:sz="0" w:space="0" w:color="000000"/>
-              </w:pBdr>
-              <w:spacing w:after="100" w:before="100" w:line="240"/>
-              <w:ind w:left="100" w:right="100" w:firstLine="0" w:firstLineChars="0"/>
-              <w:rPr>
-                <w:rFonts w:ascii="Helvetica" w:hAnsi="Helvetica" w:eastAsia="Helvetica" w:cs="Helvetica"/>
-                <w:i w:val="false"/>
-                <w:b w:val="false"/>
-                <w:u w:val="none"/>
-                <w:sz w:val="22"/>
-                <w:szCs w:val="22"/>
-                <w:color w:val="000000"/>
-              </w:rPr>
-            </w:pPr>
-            <w:r>
-              <w:rPr>
-                <w:rFonts w:ascii="Helvetica" w:hAnsi="Helvetica" w:eastAsia="Helvetica" w:cs="Helvetica"/>
-                <w:i w:val="false"/>
-                <w:b w:val="false"/>
-                <w:u w:val="none"/>
-                <w:sz w:val="22"/>
-                <w:szCs w:val="22"/>
-                <w:color w:val="000000"/>
-              </w:rPr>
-              <w:t xml:space="preserve"/>
+              <w:t xml:space="preserve">3.26</w:t>
+            </w:r>
+          </w:p>
+        </w:tc>
+        <w:tc>
+          <w:tcPr>
+            <w:tcBorders>
+              <w:bottom w:val="none" w:sz="0" w:space="0" w:color="000000"/>
+              <w:top w:val="none" w:sz="0" w:space="0" w:color="000000"/>
+              <w:left w:val="none" w:sz="0" w:space="0" w:color="000000"/>
+              <w:right w:val="none" w:sz="0" w:space="0" w:color="000000"/>
+            </w:tcBorders>
+            <w:shd w:val="clear" w:color="auto" w:fill="FFFFFF"/>
+            <w:tcMar>
+              <w:top w:w="0" w:type="dxa"/>
+              <w:bottom w:w="0" w:type="dxa"/>
+              <w:left w:w="0" w:type="dxa"/>
+              <w:right w:w="0" w:type="dxa"/>
+            </w:tcMar>
+            <w:vAlign w:val="center"/>
+          </w:tcPr>
+          <w:p>
+            <w:pPr>
+              <w:pStyle w:val="Normal"/>
+              <w:jc w:val="center"/>
+              <w:pBdr>
+                <w:bottom w:val="none" w:sz="0" w:space="0" w:color="000000"/>
+                <w:top w:val="none" w:sz="0" w:space="0" w:color="000000"/>
+                <w:left w:val="none" w:sz="0" w:space="0" w:color="000000"/>
+                <w:right w:val="none" w:sz="0" w:space="0" w:color="000000"/>
+              </w:pBdr>
+              <w:spacing w:after="100" w:before="100" w:line="240"/>
+              <w:ind w:left="100" w:right="100" w:firstLine="0" w:firstLineChars="0"/>
+              <w:rPr>
+                <w:rFonts w:ascii="Helvetica" w:hAnsi="Helvetica" w:eastAsia="Helvetica" w:cs="Helvetica"/>
+                <w:i w:val="false"/>
+                <w:b w:val="false"/>
+                <w:u w:val="none"/>
+                <w:sz w:val="22"/>
+                <w:szCs w:val="22"/>
+                <w:color w:val="000000"/>
+              </w:rPr>
+            </w:pPr>
+            <w:r>
+              <w:rPr>
+                <w:rFonts w:ascii="Helvetica" w:hAnsi="Helvetica" w:eastAsia="Helvetica" w:cs="Helvetica"/>
+                <w:i w:val="false"/>
+                <w:b w:val="false"/>
+                <w:u w:val="none"/>
+                <w:sz w:val="22"/>
+                <w:szCs w:val="22"/>
+                <w:color w:val="000000"/>
+              </w:rPr>
+              <w:t xml:space="preserve">1.14</w:t>
+            </w:r>
+          </w:p>
+        </w:tc>
+        <w:tc>
+          <w:tcPr>
+            <w:tcBorders>
+              <w:bottom w:val="none" w:sz="0" w:space="0" w:color="000000"/>
+              <w:top w:val="none" w:sz="0" w:space="0" w:color="000000"/>
+              <w:left w:val="none" w:sz="0" w:space="0" w:color="000000"/>
+              <w:right w:val="none" w:sz="0" w:space="0" w:color="000000"/>
+            </w:tcBorders>
+            <w:shd w:val="clear" w:color="auto" w:fill="FFFFFF"/>
+            <w:tcMar>
+              <w:top w:w="0" w:type="dxa"/>
+              <w:bottom w:w="0" w:type="dxa"/>
+              <w:left w:w="0" w:type="dxa"/>
+              <w:right w:w="0" w:type="dxa"/>
+            </w:tcMar>
+            <w:vAlign w:val="center"/>
+          </w:tcPr>
+          <w:p>
+            <w:pPr>
+              <w:pStyle w:val="Normal"/>
+              <w:jc w:val="center"/>
+              <w:pBdr>
+                <w:bottom w:val="none" w:sz="0" w:space="0" w:color="000000"/>
+                <w:top w:val="none" w:sz="0" w:space="0" w:color="000000"/>
+                <w:left w:val="none" w:sz="0" w:space="0" w:color="000000"/>
+                <w:right w:val="none" w:sz="0" w:space="0" w:color="000000"/>
+              </w:pBdr>
+              <w:spacing w:after="100" w:before="100" w:line="240"/>
+              <w:ind w:left="100" w:right="100" w:firstLine="0" w:firstLineChars="0"/>
+              <w:rPr>
+                <w:rFonts w:ascii="Helvetica" w:hAnsi="Helvetica" w:eastAsia="Helvetica" w:cs="Helvetica"/>
+                <w:i w:val="false"/>
+                <w:b w:val="false"/>
+                <w:u w:val="none"/>
+                <w:sz w:val="22"/>
+                <w:szCs w:val="22"/>
+                <w:color w:val="000000"/>
+              </w:rPr>
+            </w:pPr>
+            <w:r>
+              <w:rPr>
+                <w:rFonts w:ascii="Helvetica" w:hAnsi="Helvetica" w:eastAsia="Helvetica" w:cs="Helvetica"/>
+                <w:i w:val="false"/>
+                <w:b w:val="false"/>
+                <w:u w:val="none"/>
+                <w:sz w:val="22"/>
+                <w:szCs w:val="22"/>
+                <w:color w:val="000000"/>
+              </w:rPr>
+              <w:t xml:space="preserve">468</w:t>
             </w:r>
           </w:p>
         </w:tc>
@@ -9466,113 +9466,113 @@
                 <w:szCs w:val="22"/>
                 <w:color w:val="000000"/>
               </w:rPr>
-              <w:t xml:space="preserve"/>
-            </w:r>
-          </w:p>
-        </w:tc>
-        <w:tc>
-          <w:tcPr>
-            <w:tcBorders>
-              <w:bottom w:val="none" w:sz="0" w:space="0" w:color="000000"/>
-              <w:top w:val="none" w:sz="0" w:space="0" w:color="000000"/>
-              <w:left w:val="none" w:sz="0" w:space="0" w:color="000000"/>
-              <w:right w:val="none" w:sz="0" w:space="0" w:color="000000"/>
-            </w:tcBorders>
-            <w:shd w:val="clear" w:color="auto" w:fill="FFFFFF"/>
-            <w:tcMar>
-              <w:top w:w="0" w:type="dxa"/>
-              <w:bottom w:w="0" w:type="dxa"/>
-              <w:left w:w="0" w:type="dxa"/>
-              <w:right w:w="0" w:type="dxa"/>
-            </w:tcMar>
-            <w:vAlign w:val="center"/>
-          </w:tcPr>
-          <w:p>
-            <w:pPr>
-              <w:pStyle w:val="Normal"/>
-              <w:jc w:val="center"/>
-              <w:pBdr>
-                <w:bottom w:val="none" w:sz="0" w:space="0" w:color="000000"/>
-                <w:top w:val="none" w:sz="0" w:space="0" w:color="000000"/>
-                <w:left w:val="none" w:sz="0" w:space="0" w:color="000000"/>
-                <w:right w:val="none" w:sz="0" w:space="0" w:color="000000"/>
-              </w:pBdr>
-              <w:spacing w:after="100" w:before="100" w:line="240"/>
-              <w:ind w:left="100" w:right="100" w:firstLine="0" w:firstLineChars="0"/>
-              <w:rPr>
-                <w:rFonts w:ascii="Helvetica" w:hAnsi="Helvetica" w:eastAsia="Helvetica" w:cs="Helvetica"/>
-                <w:i w:val="false"/>
-                <w:b w:val="false"/>
-                <w:u w:val="none"/>
-                <w:sz w:val="22"/>
-                <w:szCs w:val="22"/>
-                <w:color w:val="000000"/>
-              </w:rPr>
-            </w:pPr>
-            <w:r>
-              <w:rPr>
-                <w:rFonts w:ascii="Helvetica" w:hAnsi="Helvetica" w:eastAsia="Helvetica" w:cs="Helvetica"/>
-                <w:i w:val="false"/>
-                <w:b w:val="false"/>
-                <w:u w:val="none"/>
-                <w:sz w:val="22"/>
-                <w:szCs w:val="22"/>
-                <w:color w:val="000000"/>
-              </w:rPr>
-              <w:t xml:space="preserve"/>
-            </w:r>
-          </w:p>
-        </w:tc>
-        <w:tc>
-          <w:tcPr>
-            <w:tcBorders>
-              <w:bottom w:val="none" w:sz="0" w:space="0" w:color="000000"/>
-              <w:top w:val="none" w:sz="0" w:space="0" w:color="000000"/>
-              <w:left w:val="none" w:sz="0" w:space="0" w:color="000000"/>
-              <w:right w:val="none" w:sz="0" w:space="0" w:color="000000"/>
-            </w:tcBorders>
-            <w:shd w:val="clear" w:color="auto" w:fill="FFFFFF"/>
-            <w:tcMar>
-              <w:top w:w="0" w:type="dxa"/>
-              <w:bottom w:w="0" w:type="dxa"/>
-              <w:left w:w="0" w:type="dxa"/>
-              <w:right w:w="0" w:type="dxa"/>
-            </w:tcMar>
-            <w:vAlign w:val="center"/>
-          </w:tcPr>
-          <w:p>
-            <w:pPr>
-              <w:pStyle w:val="Normal"/>
-              <w:jc w:val="center"/>
-              <w:pBdr>
-                <w:bottom w:val="none" w:sz="0" w:space="0" w:color="000000"/>
-                <w:top w:val="none" w:sz="0" w:space="0" w:color="000000"/>
-                <w:left w:val="none" w:sz="0" w:space="0" w:color="000000"/>
-                <w:right w:val="none" w:sz="0" w:space="0" w:color="000000"/>
-              </w:pBdr>
-              <w:spacing w:after="100" w:before="100" w:line="240"/>
-              <w:ind w:left="100" w:right="100" w:firstLine="0" w:firstLineChars="0"/>
-              <w:rPr>
-                <w:rFonts w:ascii="Helvetica" w:hAnsi="Helvetica" w:eastAsia="Helvetica" w:cs="Helvetica"/>
-                <w:i w:val="false"/>
-                <w:b w:val="false"/>
-                <w:u w:val="none"/>
-                <w:sz w:val="22"/>
-                <w:szCs w:val="22"/>
-                <w:color w:val="000000"/>
-              </w:rPr>
-            </w:pPr>
-            <w:r>
-              <w:rPr>
-                <w:rFonts w:ascii="Helvetica" w:hAnsi="Helvetica" w:eastAsia="Helvetica" w:cs="Helvetica"/>
-                <w:i w:val="false"/>
-                <w:b w:val="false"/>
-                <w:u w:val="none"/>
-                <w:sz w:val="22"/>
-                <w:szCs w:val="22"/>
-                <w:color w:val="000000"/>
-              </w:rPr>
-              <w:t xml:space="preserve"/>
+              <w:t xml:space="preserve">3.29</w:t>
+            </w:r>
+          </w:p>
+        </w:tc>
+        <w:tc>
+          <w:tcPr>
+            <w:tcBorders>
+              <w:bottom w:val="none" w:sz="0" w:space="0" w:color="000000"/>
+              <w:top w:val="none" w:sz="0" w:space="0" w:color="000000"/>
+              <w:left w:val="none" w:sz="0" w:space="0" w:color="000000"/>
+              <w:right w:val="none" w:sz="0" w:space="0" w:color="000000"/>
+            </w:tcBorders>
+            <w:shd w:val="clear" w:color="auto" w:fill="FFFFFF"/>
+            <w:tcMar>
+              <w:top w:w="0" w:type="dxa"/>
+              <w:bottom w:w="0" w:type="dxa"/>
+              <w:left w:w="0" w:type="dxa"/>
+              <w:right w:w="0" w:type="dxa"/>
+            </w:tcMar>
+            <w:vAlign w:val="center"/>
+          </w:tcPr>
+          <w:p>
+            <w:pPr>
+              <w:pStyle w:val="Normal"/>
+              <w:jc w:val="center"/>
+              <w:pBdr>
+                <w:bottom w:val="none" w:sz="0" w:space="0" w:color="000000"/>
+                <w:top w:val="none" w:sz="0" w:space="0" w:color="000000"/>
+                <w:left w:val="none" w:sz="0" w:space="0" w:color="000000"/>
+                <w:right w:val="none" w:sz="0" w:space="0" w:color="000000"/>
+              </w:pBdr>
+              <w:spacing w:after="100" w:before="100" w:line="240"/>
+              <w:ind w:left="100" w:right="100" w:firstLine="0" w:firstLineChars="0"/>
+              <w:rPr>
+                <w:rFonts w:ascii="Helvetica" w:hAnsi="Helvetica" w:eastAsia="Helvetica" w:cs="Helvetica"/>
+                <w:i w:val="false"/>
+                <w:b w:val="false"/>
+                <w:u w:val="none"/>
+                <w:sz w:val="22"/>
+                <w:szCs w:val="22"/>
+                <w:color w:val="000000"/>
+              </w:rPr>
+            </w:pPr>
+            <w:r>
+              <w:rPr>
+                <w:rFonts w:ascii="Helvetica" w:hAnsi="Helvetica" w:eastAsia="Helvetica" w:cs="Helvetica"/>
+                <w:i w:val="false"/>
+                <w:b w:val="false"/>
+                <w:u w:val="none"/>
+                <w:sz w:val="22"/>
+                <w:szCs w:val="22"/>
+                <w:color w:val="000000"/>
+              </w:rPr>
+              <w:t xml:space="preserve">1.15</w:t>
+            </w:r>
+          </w:p>
+        </w:tc>
+        <w:tc>
+          <w:tcPr>
+            <w:tcBorders>
+              <w:bottom w:val="none" w:sz="0" w:space="0" w:color="000000"/>
+              <w:top w:val="none" w:sz="0" w:space="0" w:color="000000"/>
+              <w:left w:val="none" w:sz="0" w:space="0" w:color="000000"/>
+              <w:right w:val="none" w:sz="0" w:space="0" w:color="000000"/>
+            </w:tcBorders>
+            <w:shd w:val="clear" w:color="auto" w:fill="FFFFFF"/>
+            <w:tcMar>
+              <w:top w:w="0" w:type="dxa"/>
+              <w:bottom w:w="0" w:type="dxa"/>
+              <w:left w:w="0" w:type="dxa"/>
+              <w:right w:w="0" w:type="dxa"/>
+            </w:tcMar>
+            <w:vAlign w:val="center"/>
+          </w:tcPr>
+          <w:p>
+            <w:pPr>
+              <w:pStyle w:val="Normal"/>
+              <w:jc w:val="center"/>
+              <w:pBdr>
+                <w:bottom w:val="none" w:sz="0" w:space="0" w:color="000000"/>
+                <w:top w:val="none" w:sz="0" w:space="0" w:color="000000"/>
+                <w:left w:val="none" w:sz="0" w:space="0" w:color="000000"/>
+                <w:right w:val="none" w:sz="0" w:space="0" w:color="000000"/>
+              </w:pBdr>
+              <w:spacing w:after="100" w:before="100" w:line="240"/>
+              <w:ind w:left="100" w:right="100" w:firstLine="0" w:firstLineChars="0"/>
+              <w:rPr>
+                <w:rFonts w:ascii="Helvetica" w:hAnsi="Helvetica" w:eastAsia="Helvetica" w:cs="Helvetica"/>
+                <w:i w:val="false"/>
+                <w:b w:val="false"/>
+                <w:u w:val="none"/>
+                <w:sz w:val="22"/>
+                <w:szCs w:val="22"/>
+                <w:color w:val="000000"/>
+              </w:rPr>
+            </w:pPr>
+            <w:r>
+              <w:rPr>
+                <w:rFonts w:ascii="Helvetica" w:hAnsi="Helvetica" w:eastAsia="Helvetica" w:cs="Helvetica"/>
+                <w:i w:val="false"/>
+                <w:b w:val="false"/>
+                <w:u w:val="none"/>
+                <w:sz w:val="22"/>
+                <w:szCs w:val="22"/>
+                <w:color w:val="000000"/>
+              </w:rPr>
+              <w:t xml:space="preserve">468</w:t>
             </w:r>
           </w:p>
         </w:tc>
@@ -9684,113 +9684,113 @@
                 <w:szCs w:val="22"/>
                 <w:color w:val="000000"/>
               </w:rPr>
-              <w:t xml:space="preserve"/>
-            </w:r>
-          </w:p>
-        </w:tc>
-        <w:tc>
-          <w:tcPr>
-            <w:tcBorders>
-              <w:bottom w:val="none" w:sz="0" w:space="0" w:color="000000"/>
-              <w:top w:val="none" w:sz="0" w:space="0" w:color="000000"/>
-              <w:left w:val="none" w:sz="0" w:space="0" w:color="000000"/>
-              <w:right w:val="none" w:sz="0" w:space="0" w:color="000000"/>
-            </w:tcBorders>
-            <w:shd w:val="clear" w:color="auto" w:fill="FFFFFF"/>
-            <w:tcMar>
-              <w:top w:w="0" w:type="dxa"/>
-              <w:bottom w:w="0" w:type="dxa"/>
-              <w:left w:w="0" w:type="dxa"/>
-              <w:right w:w="0" w:type="dxa"/>
-            </w:tcMar>
-            <w:vAlign w:val="center"/>
-          </w:tcPr>
-          <w:p>
-            <w:pPr>
-              <w:pStyle w:val="Normal"/>
-              <w:jc w:val="center"/>
-              <w:pBdr>
-                <w:bottom w:val="none" w:sz="0" w:space="0" w:color="000000"/>
-                <w:top w:val="none" w:sz="0" w:space="0" w:color="000000"/>
-                <w:left w:val="none" w:sz="0" w:space="0" w:color="000000"/>
-                <w:right w:val="none" w:sz="0" w:space="0" w:color="000000"/>
-              </w:pBdr>
-              <w:spacing w:after="100" w:before="100" w:line="240"/>
-              <w:ind w:left="100" w:right="100" w:firstLine="0" w:firstLineChars="0"/>
-              <w:rPr>
-                <w:rFonts w:ascii="Helvetica" w:hAnsi="Helvetica" w:eastAsia="Helvetica" w:cs="Helvetica"/>
-                <w:i w:val="false"/>
-                <w:b w:val="false"/>
-                <w:u w:val="none"/>
-                <w:sz w:val="22"/>
-                <w:szCs w:val="22"/>
-                <w:color w:val="000000"/>
-              </w:rPr>
-            </w:pPr>
-            <w:r>
-              <w:rPr>
-                <w:rFonts w:ascii="Helvetica" w:hAnsi="Helvetica" w:eastAsia="Helvetica" w:cs="Helvetica"/>
-                <w:i w:val="false"/>
-                <w:b w:val="false"/>
-                <w:u w:val="none"/>
-                <w:sz w:val="22"/>
-                <w:szCs w:val="22"/>
-                <w:color w:val="000000"/>
-              </w:rPr>
-              <w:t xml:space="preserve"/>
-            </w:r>
-          </w:p>
-        </w:tc>
-        <w:tc>
-          <w:tcPr>
-            <w:tcBorders>
-              <w:bottom w:val="none" w:sz="0" w:space="0" w:color="000000"/>
-              <w:top w:val="none" w:sz="0" w:space="0" w:color="000000"/>
-              <w:left w:val="none" w:sz="0" w:space="0" w:color="000000"/>
-              <w:right w:val="none" w:sz="0" w:space="0" w:color="000000"/>
-            </w:tcBorders>
-            <w:shd w:val="clear" w:color="auto" w:fill="FFFFFF"/>
-            <w:tcMar>
-              <w:top w:w="0" w:type="dxa"/>
-              <w:bottom w:w="0" w:type="dxa"/>
-              <w:left w:w="0" w:type="dxa"/>
-              <w:right w:w="0" w:type="dxa"/>
-            </w:tcMar>
-            <w:vAlign w:val="center"/>
-          </w:tcPr>
-          <w:p>
-            <w:pPr>
-              <w:pStyle w:val="Normal"/>
-              <w:jc w:val="center"/>
-              <w:pBdr>
-                <w:bottom w:val="none" w:sz="0" w:space="0" w:color="000000"/>
-                <w:top w:val="none" w:sz="0" w:space="0" w:color="000000"/>
-                <w:left w:val="none" w:sz="0" w:space="0" w:color="000000"/>
-                <w:right w:val="none" w:sz="0" w:space="0" w:color="000000"/>
-              </w:pBdr>
-              <w:spacing w:after="100" w:before="100" w:line="240"/>
-              <w:ind w:left="100" w:right="100" w:firstLine="0" w:firstLineChars="0"/>
-              <w:rPr>
-                <w:rFonts w:ascii="Helvetica" w:hAnsi="Helvetica" w:eastAsia="Helvetica" w:cs="Helvetica"/>
-                <w:i w:val="false"/>
-                <w:b w:val="false"/>
-                <w:u w:val="none"/>
-                <w:sz w:val="22"/>
-                <w:szCs w:val="22"/>
-                <w:color w:val="000000"/>
-              </w:rPr>
-            </w:pPr>
-            <w:r>
-              <w:rPr>
-                <w:rFonts w:ascii="Helvetica" w:hAnsi="Helvetica" w:eastAsia="Helvetica" w:cs="Helvetica"/>
-                <w:i w:val="false"/>
-                <w:b w:val="false"/>
-                <w:u w:val="none"/>
-                <w:sz w:val="22"/>
-                <w:szCs w:val="22"/>
-                <w:color w:val="000000"/>
-              </w:rPr>
-              <w:t xml:space="preserve"/>
+              <w:t xml:space="preserve">3.16</w:t>
+            </w:r>
+          </w:p>
+        </w:tc>
+        <w:tc>
+          <w:tcPr>
+            <w:tcBorders>
+              <w:bottom w:val="none" w:sz="0" w:space="0" w:color="000000"/>
+              <w:top w:val="none" w:sz="0" w:space="0" w:color="000000"/>
+              <w:left w:val="none" w:sz="0" w:space="0" w:color="000000"/>
+              <w:right w:val="none" w:sz="0" w:space="0" w:color="000000"/>
+            </w:tcBorders>
+            <w:shd w:val="clear" w:color="auto" w:fill="FFFFFF"/>
+            <w:tcMar>
+              <w:top w:w="0" w:type="dxa"/>
+              <w:bottom w:w="0" w:type="dxa"/>
+              <w:left w:w="0" w:type="dxa"/>
+              <w:right w:w="0" w:type="dxa"/>
+            </w:tcMar>
+            <w:vAlign w:val="center"/>
+          </w:tcPr>
+          <w:p>
+            <w:pPr>
+              <w:pStyle w:val="Normal"/>
+              <w:jc w:val="center"/>
+              <w:pBdr>
+                <w:bottom w:val="none" w:sz="0" w:space="0" w:color="000000"/>
+                <w:top w:val="none" w:sz="0" w:space="0" w:color="000000"/>
+                <w:left w:val="none" w:sz="0" w:space="0" w:color="000000"/>
+                <w:right w:val="none" w:sz="0" w:space="0" w:color="000000"/>
+              </w:pBdr>
+              <w:spacing w:after="100" w:before="100" w:line="240"/>
+              <w:ind w:left="100" w:right="100" w:firstLine="0" w:firstLineChars="0"/>
+              <w:rPr>
+                <w:rFonts w:ascii="Helvetica" w:hAnsi="Helvetica" w:eastAsia="Helvetica" w:cs="Helvetica"/>
+                <w:i w:val="false"/>
+                <w:b w:val="false"/>
+                <w:u w:val="none"/>
+                <w:sz w:val="22"/>
+                <w:szCs w:val="22"/>
+                <w:color w:val="000000"/>
+              </w:rPr>
+            </w:pPr>
+            <w:r>
+              <w:rPr>
+                <w:rFonts w:ascii="Helvetica" w:hAnsi="Helvetica" w:eastAsia="Helvetica" w:cs="Helvetica"/>
+                <w:i w:val="false"/>
+                <w:b w:val="false"/>
+                <w:u w:val="none"/>
+                <w:sz w:val="22"/>
+                <w:szCs w:val="22"/>
+                <w:color w:val="000000"/>
+              </w:rPr>
+              <w:t xml:space="preserve">1.22</w:t>
+            </w:r>
+          </w:p>
+        </w:tc>
+        <w:tc>
+          <w:tcPr>
+            <w:tcBorders>
+              <w:bottom w:val="none" w:sz="0" w:space="0" w:color="000000"/>
+              <w:top w:val="none" w:sz="0" w:space="0" w:color="000000"/>
+              <w:left w:val="none" w:sz="0" w:space="0" w:color="000000"/>
+              <w:right w:val="none" w:sz="0" w:space="0" w:color="000000"/>
+            </w:tcBorders>
+            <w:shd w:val="clear" w:color="auto" w:fill="FFFFFF"/>
+            <w:tcMar>
+              <w:top w:w="0" w:type="dxa"/>
+              <w:bottom w:w="0" w:type="dxa"/>
+              <w:left w:w="0" w:type="dxa"/>
+              <w:right w:w="0" w:type="dxa"/>
+            </w:tcMar>
+            <w:vAlign w:val="center"/>
+          </w:tcPr>
+          <w:p>
+            <w:pPr>
+              <w:pStyle w:val="Normal"/>
+              <w:jc w:val="center"/>
+              <w:pBdr>
+                <w:bottom w:val="none" w:sz="0" w:space="0" w:color="000000"/>
+                <w:top w:val="none" w:sz="0" w:space="0" w:color="000000"/>
+                <w:left w:val="none" w:sz="0" w:space="0" w:color="000000"/>
+                <w:right w:val="none" w:sz="0" w:space="0" w:color="000000"/>
+              </w:pBdr>
+              <w:spacing w:after="100" w:before="100" w:line="240"/>
+              <w:ind w:left="100" w:right="100" w:firstLine="0" w:firstLineChars="0"/>
+              <w:rPr>
+                <w:rFonts w:ascii="Helvetica" w:hAnsi="Helvetica" w:eastAsia="Helvetica" w:cs="Helvetica"/>
+                <w:i w:val="false"/>
+                <w:b w:val="false"/>
+                <w:u w:val="none"/>
+                <w:sz w:val="22"/>
+                <w:szCs w:val="22"/>
+                <w:color w:val="000000"/>
+              </w:rPr>
+            </w:pPr>
+            <w:r>
+              <w:rPr>
+                <w:rFonts w:ascii="Helvetica" w:hAnsi="Helvetica" w:eastAsia="Helvetica" w:cs="Helvetica"/>
+                <w:i w:val="false"/>
+                <w:b w:val="false"/>
+                <w:u w:val="none"/>
+                <w:sz w:val="22"/>
+                <w:szCs w:val="22"/>
+                <w:color w:val="000000"/>
+              </w:rPr>
+              <w:t xml:space="preserve">468</w:t>
             </w:r>
           </w:p>
         </w:tc>
@@ -9902,113 +9902,113 @@
                 <w:szCs w:val="22"/>
                 <w:color w:val="000000"/>
               </w:rPr>
-              <w:t xml:space="preserve"/>
-            </w:r>
-          </w:p>
-        </w:tc>
-        <w:tc>
-          <w:tcPr>
-            <w:tcBorders>
-              <w:bottom w:val="none" w:sz="0" w:space="0" w:color="000000"/>
-              <w:top w:val="none" w:sz="0" w:space="0" w:color="000000"/>
-              <w:left w:val="none" w:sz="0" w:space="0" w:color="000000"/>
-              <w:right w:val="none" w:sz="0" w:space="0" w:color="000000"/>
-            </w:tcBorders>
-            <w:shd w:val="clear" w:color="auto" w:fill="FFFFFF"/>
-            <w:tcMar>
-              <w:top w:w="0" w:type="dxa"/>
-              <w:bottom w:w="0" w:type="dxa"/>
-              <w:left w:w="0" w:type="dxa"/>
-              <w:right w:w="0" w:type="dxa"/>
-            </w:tcMar>
-            <w:vAlign w:val="center"/>
-          </w:tcPr>
-          <w:p>
-            <w:pPr>
-              <w:pStyle w:val="Normal"/>
-              <w:jc w:val="center"/>
-              <w:pBdr>
-                <w:bottom w:val="none" w:sz="0" w:space="0" w:color="000000"/>
-                <w:top w:val="none" w:sz="0" w:space="0" w:color="000000"/>
-                <w:left w:val="none" w:sz="0" w:space="0" w:color="000000"/>
-                <w:right w:val="none" w:sz="0" w:space="0" w:color="000000"/>
-              </w:pBdr>
-              <w:spacing w:after="100" w:before="100" w:line="240"/>
-              <w:ind w:left="100" w:right="100" w:firstLine="0" w:firstLineChars="0"/>
-              <w:rPr>
-                <w:rFonts w:ascii="Helvetica" w:hAnsi="Helvetica" w:eastAsia="Helvetica" w:cs="Helvetica"/>
-                <w:i w:val="false"/>
-                <w:b w:val="false"/>
-                <w:u w:val="none"/>
-                <w:sz w:val="22"/>
-                <w:szCs w:val="22"/>
-                <w:color w:val="000000"/>
-              </w:rPr>
-            </w:pPr>
-            <w:r>
-              <w:rPr>
-                <w:rFonts w:ascii="Helvetica" w:hAnsi="Helvetica" w:eastAsia="Helvetica" w:cs="Helvetica"/>
-                <w:i w:val="false"/>
-                <w:b w:val="false"/>
-                <w:u w:val="none"/>
-                <w:sz w:val="22"/>
-                <w:szCs w:val="22"/>
-                <w:color w:val="000000"/>
-              </w:rPr>
-              <w:t xml:space="preserve"/>
-            </w:r>
-          </w:p>
-        </w:tc>
-        <w:tc>
-          <w:tcPr>
-            <w:tcBorders>
-              <w:bottom w:val="none" w:sz="0" w:space="0" w:color="000000"/>
-              <w:top w:val="none" w:sz="0" w:space="0" w:color="000000"/>
-              <w:left w:val="none" w:sz="0" w:space="0" w:color="000000"/>
-              <w:right w:val="none" w:sz="0" w:space="0" w:color="000000"/>
-            </w:tcBorders>
-            <w:shd w:val="clear" w:color="auto" w:fill="FFFFFF"/>
-            <w:tcMar>
-              <w:top w:w="0" w:type="dxa"/>
-              <w:bottom w:w="0" w:type="dxa"/>
-              <w:left w:w="0" w:type="dxa"/>
-              <w:right w:w="0" w:type="dxa"/>
-            </w:tcMar>
-            <w:vAlign w:val="center"/>
-          </w:tcPr>
-          <w:p>
-            <w:pPr>
-              <w:pStyle w:val="Normal"/>
-              <w:jc w:val="center"/>
-              <w:pBdr>
-                <w:bottom w:val="none" w:sz="0" w:space="0" w:color="000000"/>
-                <w:top w:val="none" w:sz="0" w:space="0" w:color="000000"/>
-                <w:left w:val="none" w:sz="0" w:space="0" w:color="000000"/>
-                <w:right w:val="none" w:sz="0" w:space="0" w:color="000000"/>
-              </w:pBdr>
-              <w:spacing w:after="100" w:before="100" w:line="240"/>
-              <w:ind w:left="100" w:right="100" w:firstLine="0" w:firstLineChars="0"/>
-              <w:rPr>
-                <w:rFonts w:ascii="Helvetica" w:hAnsi="Helvetica" w:eastAsia="Helvetica" w:cs="Helvetica"/>
-                <w:i w:val="false"/>
-                <w:b w:val="false"/>
-                <w:u w:val="none"/>
-                <w:sz w:val="22"/>
-                <w:szCs w:val="22"/>
-                <w:color w:val="000000"/>
-              </w:rPr>
-            </w:pPr>
-            <w:r>
-              <w:rPr>
-                <w:rFonts w:ascii="Helvetica" w:hAnsi="Helvetica" w:eastAsia="Helvetica" w:cs="Helvetica"/>
-                <w:i w:val="false"/>
-                <w:b w:val="false"/>
-                <w:u w:val="none"/>
-                <w:sz w:val="22"/>
-                <w:szCs w:val="22"/>
-                <w:color w:val="000000"/>
-              </w:rPr>
-              <w:t xml:space="preserve"/>
+              <w:t xml:space="preserve">3.29</w:t>
+            </w:r>
+          </w:p>
+        </w:tc>
+        <w:tc>
+          <w:tcPr>
+            <w:tcBorders>
+              <w:bottom w:val="none" w:sz="0" w:space="0" w:color="000000"/>
+              <w:top w:val="none" w:sz="0" w:space="0" w:color="000000"/>
+              <w:left w:val="none" w:sz="0" w:space="0" w:color="000000"/>
+              <w:right w:val="none" w:sz="0" w:space="0" w:color="000000"/>
+            </w:tcBorders>
+            <w:shd w:val="clear" w:color="auto" w:fill="FFFFFF"/>
+            <w:tcMar>
+              <w:top w:w="0" w:type="dxa"/>
+              <w:bottom w:w="0" w:type="dxa"/>
+              <w:left w:w="0" w:type="dxa"/>
+              <w:right w:w="0" w:type="dxa"/>
+            </w:tcMar>
+            <w:vAlign w:val="center"/>
+          </w:tcPr>
+          <w:p>
+            <w:pPr>
+              <w:pStyle w:val="Normal"/>
+              <w:jc w:val="center"/>
+              <w:pBdr>
+                <w:bottom w:val="none" w:sz="0" w:space="0" w:color="000000"/>
+                <w:top w:val="none" w:sz="0" w:space="0" w:color="000000"/>
+                <w:left w:val="none" w:sz="0" w:space="0" w:color="000000"/>
+                <w:right w:val="none" w:sz="0" w:space="0" w:color="000000"/>
+              </w:pBdr>
+              <w:spacing w:after="100" w:before="100" w:line="240"/>
+              <w:ind w:left="100" w:right="100" w:firstLine="0" w:firstLineChars="0"/>
+              <w:rPr>
+                <w:rFonts w:ascii="Helvetica" w:hAnsi="Helvetica" w:eastAsia="Helvetica" w:cs="Helvetica"/>
+                <w:i w:val="false"/>
+                <w:b w:val="false"/>
+                <w:u w:val="none"/>
+                <w:sz w:val="22"/>
+                <w:szCs w:val="22"/>
+                <w:color w:val="000000"/>
+              </w:rPr>
+            </w:pPr>
+            <w:r>
+              <w:rPr>
+                <w:rFonts w:ascii="Helvetica" w:hAnsi="Helvetica" w:eastAsia="Helvetica" w:cs="Helvetica"/>
+                <w:i w:val="false"/>
+                <w:b w:val="false"/>
+                <w:u w:val="none"/>
+                <w:sz w:val="22"/>
+                <w:szCs w:val="22"/>
+                <w:color w:val="000000"/>
+              </w:rPr>
+              <w:t xml:space="preserve">1.15</w:t>
+            </w:r>
+          </w:p>
+        </w:tc>
+        <w:tc>
+          <w:tcPr>
+            <w:tcBorders>
+              <w:bottom w:val="none" w:sz="0" w:space="0" w:color="000000"/>
+              <w:top w:val="none" w:sz="0" w:space="0" w:color="000000"/>
+              <w:left w:val="none" w:sz="0" w:space="0" w:color="000000"/>
+              <w:right w:val="none" w:sz="0" w:space="0" w:color="000000"/>
+            </w:tcBorders>
+            <w:shd w:val="clear" w:color="auto" w:fill="FFFFFF"/>
+            <w:tcMar>
+              <w:top w:w="0" w:type="dxa"/>
+              <w:bottom w:w="0" w:type="dxa"/>
+              <w:left w:w="0" w:type="dxa"/>
+              <w:right w:w="0" w:type="dxa"/>
+            </w:tcMar>
+            <w:vAlign w:val="center"/>
+          </w:tcPr>
+          <w:p>
+            <w:pPr>
+              <w:pStyle w:val="Normal"/>
+              <w:jc w:val="center"/>
+              <w:pBdr>
+                <w:bottom w:val="none" w:sz="0" w:space="0" w:color="000000"/>
+                <w:top w:val="none" w:sz="0" w:space="0" w:color="000000"/>
+                <w:left w:val="none" w:sz="0" w:space="0" w:color="000000"/>
+                <w:right w:val="none" w:sz="0" w:space="0" w:color="000000"/>
+              </w:pBdr>
+              <w:spacing w:after="100" w:before="100" w:line="240"/>
+              <w:ind w:left="100" w:right="100" w:firstLine="0" w:firstLineChars="0"/>
+              <w:rPr>
+                <w:rFonts w:ascii="Helvetica" w:hAnsi="Helvetica" w:eastAsia="Helvetica" w:cs="Helvetica"/>
+                <w:i w:val="false"/>
+                <w:b w:val="false"/>
+                <w:u w:val="none"/>
+                <w:sz w:val="22"/>
+                <w:szCs w:val="22"/>
+                <w:color w:val="000000"/>
+              </w:rPr>
+            </w:pPr>
+            <w:r>
+              <w:rPr>
+                <w:rFonts w:ascii="Helvetica" w:hAnsi="Helvetica" w:eastAsia="Helvetica" w:cs="Helvetica"/>
+                <w:i w:val="false"/>
+                <w:b w:val="false"/>
+                <w:u w:val="none"/>
+                <w:sz w:val="22"/>
+                <w:szCs w:val="22"/>
+                <w:color w:val="000000"/>
+              </w:rPr>
+              <w:t xml:space="preserve">468</w:t>
             </w:r>
           </w:p>
         </w:tc>
@@ -10120,113 +10120,113 @@
                 <w:szCs w:val="22"/>
                 <w:color w:val="000000"/>
               </w:rPr>
-              <w:t xml:space="preserve"/>
-            </w:r>
-          </w:p>
-        </w:tc>
-        <w:tc>
-          <w:tcPr>
-            <w:tcBorders>
-              <w:bottom w:val="none" w:sz="0" w:space="0" w:color="000000"/>
-              <w:top w:val="none" w:sz="0" w:space="0" w:color="000000"/>
-              <w:left w:val="none" w:sz="0" w:space="0" w:color="000000"/>
-              <w:right w:val="none" w:sz="0" w:space="0" w:color="000000"/>
-            </w:tcBorders>
-            <w:shd w:val="clear" w:color="auto" w:fill="FFFFFF"/>
-            <w:tcMar>
-              <w:top w:w="0" w:type="dxa"/>
-              <w:bottom w:w="0" w:type="dxa"/>
-              <w:left w:w="0" w:type="dxa"/>
-              <w:right w:w="0" w:type="dxa"/>
-            </w:tcMar>
-            <w:vAlign w:val="center"/>
-          </w:tcPr>
-          <w:p>
-            <w:pPr>
-              <w:pStyle w:val="Normal"/>
-              <w:jc w:val="center"/>
-              <w:pBdr>
-                <w:bottom w:val="none" w:sz="0" w:space="0" w:color="000000"/>
-                <w:top w:val="none" w:sz="0" w:space="0" w:color="000000"/>
-                <w:left w:val="none" w:sz="0" w:space="0" w:color="000000"/>
-                <w:right w:val="none" w:sz="0" w:space="0" w:color="000000"/>
-              </w:pBdr>
-              <w:spacing w:after="100" w:before="100" w:line="240"/>
-              <w:ind w:left="100" w:right="100" w:firstLine="0" w:firstLineChars="0"/>
-              <w:rPr>
-                <w:rFonts w:ascii="Helvetica" w:hAnsi="Helvetica" w:eastAsia="Helvetica" w:cs="Helvetica"/>
-                <w:i w:val="false"/>
-                <w:b w:val="false"/>
-                <w:u w:val="none"/>
-                <w:sz w:val="22"/>
-                <w:szCs w:val="22"/>
-                <w:color w:val="000000"/>
-              </w:rPr>
-            </w:pPr>
-            <w:r>
-              <w:rPr>
-                <w:rFonts w:ascii="Helvetica" w:hAnsi="Helvetica" w:eastAsia="Helvetica" w:cs="Helvetica"/>
-                <w:i w:val="false"/>
-                <w:b w:val="false"/>
-                <w:u w:val="none"/>
-                <w:sz w:val="22"/>
-                <w:szCs w:val="22"/>
-                <w:color w:val="000000"/>
-              </w:rPr>
-              <w:t xml:space="preserve"/>
-            </w:r>
-          </w:p>
-        </w:tc>
-        <w:tc>
-          <w:tcPr>
-            <w:tcBorders>
-              <w:bottom w:val="none" w:sz="0" w:space="0" w:color="000000"/>
-              <w:top w:val="none" w:sz="0" w:space="0" w:color="000000"/>
-              <w:left w:val="none" w:sz="0" w:space="0" w:color="000000"/>
-              <w:right w:val="none" w:sz="0" w:space="0" w:color="000000"/>
-            </w:tcBorders>
-            <w:shd w:val="clear" w:color="auto" w:fill="FFFFFF"/>
-            <w:tcMar>
-              <w:top w:w="0" w:type="dxa"/>
-              <w:bottom w:w="0" w:type="dxa"/>
-              <w:left w:w="0" w:type="dxa"/>
-              <w:right w:w="0" w:type="dxa"/>
-            </w:tcMar>
-            <w:vAlign w:val="center"/>
-          </w:tcPr>
-          <w:p>
-            <w:pPr>
-              <w:pStyle w:val="Normal"/>
-              <w:jc w:val="center"/>
-              <w:pBdr>
-                <w:bottom w:val="none" w:sz="0" w:space="0" w:color="000000"/>
-                <w:top w:val="none" w:sz="0" w:space="0" w:color="000000"/>
-                <w:left w:val="none" w:sz="0" w:space="0" w:color="000000"/>
-                <w:right w:val="none" w:sz="0" w:space="0" w:color="000000"/>
-              </w:pBdr>
-              <w:spacing w:after="100" w:before="100" w:line="240"/>
-              <w:ind w:left="100" w:right="100" w:firstLine="0" w:firstLineChars="0"/>
-              <w:rPr>
-                <w:rFonts w:ascii="Helvetica" w:hAnsi="Helvetica" w:eastAsia="Helvetica" w:cs="Helvetica"/>
-                <w:i w:val="false"/>
-                <w:b w:val="false"/>
-                <w:u w:val="none"/>
-                <w:sz w:val="22"/>
-                <w:szCs w:val="22"/>
-                <w:color w:val="000000"/>
-              </w:rPr>
-            </w:pPr>
-            <w:r>
-              <w:rPr>
-                <w:rFonts w:ascii="Helvetica" w:hAnsi="Helvetica" w:eastAsia="Helvetica" w:cs="Helvetica"/>
-                <w:i w:val="false"/>
-                <w:b w:val="false"/>
-                <w:u w:val="none"/>
-                <w:sz w:val="22"/>
-                <w:szCs w:val="22"/>
-                <w:color w:val="000000"/>
-              </w:rPr>
-              <w:t xml:space="preserve"/>
+              <w:t xml:space="preserve">3.46</w:t>
+            </w:r>
+          </w:p>
+        </w:tc>
+        <w:tc>
+          <w:tcPr>
+            <w:tcBorders>
+              <w:bottom w:val="none" w:sz="0" w:space="0" w:color="000000"/>
+              <w:top w:val="none" w:sz="0" w:space="0" w:color="000000"/>
+              <w:left w:val="none" w:sz="0" w:space="0" w:color="000000"/>
+              <w:right w:val="none" w:sz="0" w:space="0" w:color="000000"/>
+            </w:tcBorders>
+            <w:shd w:val="clear" w:color="auto" w:fill="FFFFFF"/>
+            <w:tcMar>
+              <w:top w:w="0" w:type="dxa"/>
+              <w:bottom w:w="0" w:type="dxa"/>
+              <w:left w:w="0" w:type="dxa"/>
+              <w:right w:w="0" w:type="dxa"/>
+            </w:tcMar>
+            <w:vAlign w:val="center"/>
+          </w:tcPr>
+          <w:p>
+            <w:pPr>
+              <w:pStyle w:val="Normal"/>
+              <w:jc w:val="center"/>
+              <w:pBdr>
+                <w:bottom w:val="none" w:sz="0" w:space="0" w:color="000000"/>
+                <w:top w:val="none" w:sz="0" w:space="0" w:color="000000"/>
+                <w:left w:val="none" w:sz="0" w:space="0" w:color="000000"/>
+                <w:right w:val="none" w:sz="0" w:space="0" w:color="000000"/>
+              </w:pBdr>
+              <w:spacing w:after="100" w:before="100" w:line="240"/>
+              <w:ind w:left="100" w:right="100" w:firstLine="0" w:firstLineChars="0"/>
+              <w:rPr>
+                <w:rFonts w:ascii="Helvetica" w:hAnsi="Helvetica" w:eastAsia="Helvetica" w:cs="Helvetica"/>
+                <w:i w:val="false"/>
+                <w:b w:val="false"/>
+                <w:u w:val="none"/>
+                <w:sz w:val="22"/>
+                <w:szCs w:val="22"/>
+                <w:color w:val="000000"/>
+              </w:rPr>
+            </w:pPr>
+            <w:r>
+              <w:rPr>
+                <w:rFonts w:ascii="Helvetica" w:hAnsi="Helvetica" w:eastAsia="Helvetica" w:cs="Helvetica"/>
+                <w:i w:val="false"/>
+                <w:b w:val="false"/>
+                <w:u w:val="none"/>
+                <w:sz w:val="22"/>
+                <w:szCs w:val="22"/>
+                <w:color w:val="000000"/>
+              </w:rPr>
+              <w:t xml:space="preserve">1.17</w:t>
+            </w:r>
+          </w:p>
+        </w:tc>
+        <w:tc>
+          <w:tcPr>
+            <w:tcBorders>
+              <w:bottom w:val="none" w:sz="0" w:space="0" w:color="000000"/>
+              <w:top w:val="none" w:sz="0" w:space="0" w:color="000000"/>
+              <w:left w:val="none" w:sz="0" w:space="0" w:color="000000"/>
+              <w:right w:val="none" w:sz="0" w:space="0" w:color="000000"/>
+            </w:tcBorders>
+            <w:shd w:val="clear" w:color="auto" w:fill="FFFFFF"/>
+            <w:tcMar>
+              <w:top w:w="0" w:type="dxa"/>
+              <w:bottom w:w="0" w:type="dxa"/>
+              <w:left w:w="0" w:type="dxa"/>
+              <w:right w:w="0" w:type="dxa"/>
+            </w:tcMar>
+            <w:vAlign w:val="center"/>
+          </w:tcPr>
+          <w:p>
+            <w:pPr>
+              <w:pStyle w:val="Normal"/>
+              <w:jc w:val="center"/>
+              <w:pBdr>
+                <w:bottom w:val="none" w:sz="0" w:space="0" w:color="000000"/>
+                <w:top w:val="none" w:sz="0" w:space="0" w:color="000000"/>
+                <w:left w:val="none" w:sz="0" w:space="0" w:color="000000"/>
+                <w:right w:val="none" w:sz="0" w:space="0" w:color="000000"/>
+              </w:pBdr>
+              <w:spacing w:after="100" w:before="100" w:line="240"/>
+              <w:ind w:left="100" w:right="100" w:firstLine="0" w:firstLineChars="0"/>
+              <w:rPr>
+                <w:rFonts w:ascii="Helvetica" w:hAnsi="Helvetica" w:eastAsia="Helvetica" w:cs="Helvetica"/>
+                <w:i w:val="false"/>
+                <w:b w:val="false"/>
+                <w:u w:val="none"/>
+                <w:sz w:val="22"/>
+                <w:szCs w:val="22"/>
+                <w:color w:val="000000"/>
+              </w:rPr>
+            </w:pPr>
+            <w:r>
+              <w:rPr>
+                <w:rFonts w:ascii="Helvetica" w:hAnsi="Helvetica" w:eastAsia="Helvetica" w:cs="Helvetica"/>
+                <w:i w:val="false"/>
+                <w:b w:val="false"/>
+                <w:u w:val="none"/>
+                <w:sz w:val="22"/>
+                <w:szCs w:val="22"/>
+                <w:color w:val="000000"/>
+              </w:rPr>
+              <w:t xml:space="preserve">468</w:t>
             </w:r>
           </w:p>
         </w:tc>
@@ -10338,113 +10338,113 @@
                 <w:szCs w:val="22"/>
                 <w:color w:val="000000"/>
               </w:rPr>
-              <w:t xml:space="preserve"/>
-            </w:r>
-          </w:p>
-        </w:tc>
-        <w:tc>
-          <w:tcPr>
-            <w:tcBorders>
-              <w:bottom w:val="none" w:sz="0" w:space="0" w:color="000000"/>
-              <w:top w:val="none" w:sz="0" w:space="0" w:color="000000"/>
-              <w:left w:val="none" w:sz="0" w:space="0" w:color="000000"/>
-              <w:right w:val="none" w:sz="0" w:space="0" w:color="000000"/>
-            </w:tcBorders>
-            <w:shd w:val="clear" w:color="auto" w:fill="FFFFFF"/>
-            <w:tcMar>
-              <w:top w:w="0" w:type="dxa"/>
-              <w:bottom w:w="0" w:type="dxa"/>
-              <w:left w:w="0" w:type="dxa"/>
-              <w:right w:w="0" w:type="dxa"/>
-            </w:tcMar>
-            <w:vAlign w:val="center"/>
-          </w:tcPr>
-          <w:p>
-            <w:pPr>
-              <w:pStyle w:val="Normal"/>
-              <w:jc w:val="center"/>
-              <w:pBdr>
-                <w:bottom w:val="none" w:sz="0" w:space="0" w:color="000000"/>
-                <w:top w:val="none" w:sz="0" w:space="0" w:color="000000"/>
-                <w:left w:val="none" w:sz="0" w:space="0" w:color="000000"/>
-                <w:right w:val="none" w:sz="0" w:space="0" w:color="000000"/>
-              </w:pBdr>
-              <w:spacing w:after="100" w:before="100" w:line="240"/>
-              <w:ind w:left="100" w:right="100" w:firstLine="0" w:firstLineChars="0"/>
-              <w:rPr>
-                <w:rFonts w:ascii="Helvetica" w:hAnsi="Helvetica" w:eastAsia="Helvetica" w:cs="Helvetica"/>
-                <w:i w:val="false"/>
-                <w:b w:val="false"/>
-                <w:u w:val="none"/>
-                <w:sz w:val="22"/>
-                <w:szCs w:val="22"/>
-                <w:color w:val="000000"/>
-              </w:rPr>
-            </w:pPr>
-            <w:r>
-              <w:rPr>
-                <w:rFonts w:ascii="Helvetica" w:hAnsi="Helvetica" w:eastAsia="Helvetica" w:cs="Helvetica"/>
-                <w:i w:val="false"/>
-                <w:b w:val="false"/>
-                <w:u w:val="none"/>
-                <w:sz w:val="22"/>
-                <w:szCs w:val="22"/>
-                <w:color w:val="000000"/>
-              </w:rPr>
-              <w:t xml:space="preserve"/>
-            </w:r>
-          </w:p>
-        </w:tc>
-        <w:tc>
-          <w:tcPr>
-            <w:tcBorders>
-              <w:bottom w:val="none" w:sz="0" w:space="0" w:color="000000"/>
-              <w:top w:val="none" w:sz="0" w:space="0" w:color="000000"/>
-              <w:left w:val="none" w:sz="0" w:space="0" w:color="000000"/>
-              <w:right w:val="none" w:sz="0" w:space="0" w:color="000000"/>
-            </w:tcBorders>
-            <w:shd w:val="clear" w:color="auto" w:fill="FFFFFF"/>
-            <w:tcMar>
-              <w:top w:w="0" w:type="dxa"/>
-              <w:bottom w:w="0" w:type="dxa"/>
-              <w:left w:w="0" w:type="dxa"/>
-              <w:right w:w="0" w:type="dxa"/>
-            </w:tcMar>
-            <w:vAlign w:val="center"/>
-          </w:tcPr>
-          <w:p>
-            <w:pPr>
-              <w:pStyle w:val="Normal"/>
-              <w:jc w:val="center"/>
-              <w:pBdr>
-                <w:bottom w:val="none" w:sz="0" w:space="0" w:color="000000"/>
-                <w:top w:val="none" w:sz="0" w:space="0" w:color="000000"/>
-                <w:left w:val="none" w:sz="0" w:space="0" w:color="000000"/>
-                <w:right w:val="none" w:sz="0" w:space="0" w:color="000000"/>
-              </w:pBdr>
-              <w:spacing w:after="100" w:before="100" w:line="240"/>
-              <w:ind w:left="100" w:right="100" w:firstLine="0" w:firstLineChars="0"/>
-              <w:rPr>
-                <w:rFonts w:ascii="Helvetica" w:hAnsi="Helvetica" w:eastAsia="Helvetica" w:cs="Helvetica"/>
-                <w:i w:val="false"/>
-                <w:b w:val="false"/>
-                <w:u w:val="none"/>
-                <w:sz w:val="22"/>
-                <w:szCs w:val="22"/>
-                <w:color w:val="000000"/>
-              </w:rPr>
-            </w:pPr>
-            <w:r>
-              <w:rPr>
-                <w:rFonts w:ascii="Helvetica" w:hAnsi="Helvetica" w:eastAsia="Helvetica" w:cs="Helvetica"/>
-                <w:i w:val="false"/>
-                <w:b w:val="false"/>
-                <w:u w:val="none"/>
-                <w:sz w:val="22"/>
-                <w:szCs w:val="22"/>
-                <w:color w:val="000000"/>
-              </w:rPr>
-              <w:t xml:space="preserve"/>
+              <w:t xml:space="preserve">3.54</w:t>
+            </w:r>
+          </w:p>
+        </w:tc>
+        <w:tc>
+          <w:tcPr>
+            <w:tcBorders>
+              <w:bottom w:val="none" w:sz="0" w:space="0" w:color="000000"/>
+              <w:top w:val="none" w:sz="0" w:space="0" w:color="000000"/>
+              <w:left w:val="none" w:sz="0" w:space="0" w:color="000000"/>
+              <w:right w:val="none" w:sz="0" w:space="0" w:color="000000"/>
+            </w:tcBorders>
+            <w:shd w:val="clear" w:color="auto" w:fill="FFFFFF"/>
+            <w:tcMar>
+              <w:top w:w="0" w:type="dxa"/>
+              <w:bottom w:w="0" w:type="dxa"/>
+              <w:left w:w="0" w:type="dxa"/>
+              <w:right w:w="0" w:type="dxa"/>
+            </w:tcMar>
+            <w:vAlign w:val="center"/>
+          </w:tcPr>
+          <w:p>
+            <w:pPr>
+              <w:pStyle w:val="Normal"/>
+              <w:jc w:val="center"/>
+              <w:pBdr>
+                <w:bottom w:val="none" w:sz="0" w:space="0" w:color="000000"/>
+                <w:top w:val="none" w:sz="0" w:space="0" w:color="000000"/>
+                <w:left w:val="none" w:sz="0" w:space="0" w:color="000000"/>
+                <w:right w:val="none" w:sz="0" w:space="0" w:color="000000"/>
+              </w:pBdr>
+              <w:spacing w:after="100" w:before="100" w:line="240"/>
+              <w:ind w:left="100" w:right="100" w:firstLine="0" w:firstLineChars="0"/>
+              <w:rPr>
+                <w:rFonts w:ascii="Helvetica" w:hAnsi="Helvetica" w:eastAsia="Helvetica" w:cs="Helvetica"/>
+                <w:i w:val="false"/>
+                <w:b w:val="false"/>
+                <w:u w:val="none"/>
+                <w:sz w:val="22"/>
+                <w:szCs w:val="22"/>
+                <w:color w:val="000000"/>
+              </w:rPr>
+            </w:pPr>
+            <w:r>
+              <w:rPr>
+                <w:rFonts w:ascii="Helvetica" w:hAnsi="Helvetica" w:eastAsia="Helvetica" w:cs="Helvetica"/>
+                <w:i w:val="false"/>
+                <w:b w:val="false"/>
+                <w:u w:val="none"/>
+                <w:sz w:val="22"/>
+                <w:szCs w:val="22"/>
+                <w:color w:val="000000"/>
+              </w:rPr>
+              <w:t xml:space="preserve">1.18</w:t>
+            </w:r>
+          </w:p>
+        </w:tc>
+        <w:tc>
+          <w:tcPr>
+            <w:tcBorders>
+              <w:bottom w:val="none" w:sz="0" w:space="0" w:color="000000"/>
+              <w:top w:val="none" w:sz="0" w:space="0" w:color="000000"/>
+              <w:left w:val="none" w:sz="0" w:space="0" w:color="000000"/>
+              <w:right w:val="none" w:sz="0" w:space="0" w:color="000000"/>
+            </w:tcBorders>
+            <w:shd w:val="clear" w:color="auto" w:fill="FFFFFF"/>
+            <w:tcMar>
+              <w:top w:w="0" w:type="dxa"/>
+              <w:bottom w:w="0" w:type="dxa"/>
+              <w:left w:w="0" w:type="dxa"/>
+              <w:right w:w="0" w:type="dxa"/>
+            </w:tcMar>
+            <w:vAlign w:val="center"/>
+          </w:tcPr>
+          <w:p>
+            <w:pPr>
+              <w:pStyle w:val="Normal"/>
+              <w:jc w:val="center"/>
+              <w:pBdr>
+                <w:bottom w:val="none" w:sz="0" w:space="0" w:color="000000"/>
+                <w:top w:val="none" w:sz="0" w:space="0" w:color="000000"/>
+                <w:left w:val="none" w:sz="0" w:space="0" w:color="000000"/>
+                <w:right w:val="none" w:sz="0" w:space="0" w:color="000000"/>
+              </w:pBdr>
+              <w:spacing w:after="100" w:before="100" w:line="240"/>
+              <w:ind w:left="100" w:right="100" w:firstLine="0" w:firstLineChars="0"/>
+              <w:rPr>
+                <w:rFonts w:ascii="Helvetica" w:hAnsi="Helvetica" w:eastAsia="Helvetica" w:cs="Helvetica"/>
+                <w:i w:val="false"/>
+                <w:b w:val="false"/>
+                <w:u w:val="none"/>
+                <w:sz w:val="22"/>
+                <w:szCs w:val="22"/>
+                <w:color w:val="000000"/>
+              </w:rPr>
+            </w:pPr>
+            <w:r>
+              <w:rPr>
+                <w:rFonts w:ascii="Helvetica" w:hAnsi="Helvetica" w:eastAsia="Helvetica" w:cs="Helvetica"/>
+                <w:i w:val="false"/>
+                <w:b w:val="false"/>
+                <w:u w:val="none"/>
+                <w:sz w:val="22"/>
+                <w:szCs w:val="22"/>
+                <w:color w:val="000000"/>
+              </w:rPr>
+              <w:t xml:space="preserve">468</w:t>
             </w:r>
           </w:p>
         </w:tc>
@@ -10556,113 +10556,113 @@
                 <w:szCs w:val="22"/>
                 <w:color w:val="000000"/>
               </w:rPr>
-              <w:t xml:space="preserve"/>
-            </w:r>
-          </w:p>
-        </w:tc>
-        <w:tc>
-          <w:tcPr>
-            <w:tcBorders>
-              <w:bottom w:val="none" w:sz="0" w:space="0" w:color="000000"/>
-              <w:top w:val="none" w:sz="0" w:space="0" w:color="000000"/>
-              <w:left w:val="none" w:sz="0" w:space="0" w:color="000000"/>
-              <w:right w:val="none" w:sz="0" w:space="0" w:color="000000"/>
-            </w:tcBorders>
-            <w:shd w:val="clear" w:color="auto" w:fill="FFFFFF"/>
-            <w:tcMar>
-              <w:top w:w="0" w:type="dxa"/>
-              <w:bottom w:w="0" w:type="dxa"/>
-              <w:left w:w="0" w:type="dxa"/>
-              <w:right w:w="0" w:type="dxa"/>
-            </w:tcMar>
-            <w:vAlign w:val="center"/>
-          </w:tcPr>
-          <w:p>
-            <w:pPr>
-              <w:pStyle w:val="Normal"/>
-              <w:jc w:val="center"/>
-              <w:pBdr>
-                <w:bottom w:val="none" w:sz="0" w:space="0" w:color="000000"/>
-                <w:top w:val="none" w:sz="0" w:space="0" w:color="000000"/>
-                <w:left w:val="none" w:sz="0" w:space="0" w:color="000000"/>
-                <w:right w:val="none" w:sz="0" w:space="0" w:color="000000"/>
-              </w:pBdr>
-              <w:spacing w:after="100" w:before="100" w:line="240"/>
-              <w:ind w:left="100" w:right="100" w:firstLine="0" w:firstLineChars="0"/>
-              <w:rPr>
-                <w:rFonts w:ascii="Helvetica" w:hAnsi="Helvetica" w:eastAsia="Helvetica" w:cs="Helvetica"/>
-                <w:i w:val="false"/>
-                <w:b w:val="false"/>
-                <w:u w:val="none"/>
-                <w:sz w:val="22"/>
-                <w:szCs w:val="22"/>
-                <w:color w:val="000000"/>
-              </w:rPr>
-            </w:pPr>
-            <w:r>
-              <w:rPr>
-                <w:rFonts w:ascii="Helvetica" w:hAnsi="Helvetica" w:eastAsia="Helvetica" w:cs="Helvetica"/>
-                <w:i w:val="false"/>
-                <w:b w:val="false"/>
-                <w:u w:val="none"/>
-                <w:sz w:val="22"/>
-                <w:szCs w:val="22"/>
-                <w:color w:val="000000"/>
-              </w:rPr>
-              <w:t xml:space="preserve"/>
-            </w:r>
-          </w:p>
-        </w:tc>
-        <w:tc>
-          <w:tcPr>
-            <w:tcBorders>
-              <w:bottom w:val="none" w:sz="0" w:space="0" w:color="000000"/>
-              <w:top w:val="none" w:sz="0" w:space="0" w:color="000000"/>
-              <w:left w:val="none" w:sz="0" w:space="0" w:color="000000"/>
-              <w:right w:val="none" w:sz="0" w:space="0" w:color="000000"/>
-            </w:tcBorders>
-            <w:shd w:val="clear" w:color="auto" w:fill="FFFFFF"/>
-            <w:tcMar>
-              <w:top w:w="0" w:type="dxa"/>
-              <w:bottom w:w="0" w:type="dxa"/>
-              <w:left w:w="0" w:type="dxa"/>
-              <w:right w:w="0" w:type="dxa"/>
-            </w:tcMar>
-            <w:vAlign w:val="center"/>
-          </w:tcPr>
-          <w:p>
-            <w:pPr>
-              <w:pStyle w:val="Normal"/>
-              <w:jc w:val="center"/>
-              <w:pBdr>
-                <w:bottom w:val="none" w:sz="0" w:space="0" w:color="000000"/>
-                <w:top w:val="none" w:sz="0" w:space="0" w:color="000000"/>
-                <w:left w:val="none" w:sz="0" w:space="0" w:color="000000"/>
-                <w:right w:val="none" w:sz="0" w:space="0" w:color="000000"/>
-              </w:pBdr>
-              <w:spacing w:after="100" w:before="100" w:line="240"/>
-              <w:ind w:left="100" w:right="100" w:firstLine="0" w:firstLineChars="0"/>
-              <w:rPr>
-                <w:rFonts w:ascii="Helvetica" w:hAnsi="Helvetica" w:eastAsia="Helvetica" w:cs="Helvetica"/>
-                <w:i w:val="false"/>
-                <w:b w:val="false"/>
-                <w:u w:val="none"/>
-                <w:sz w:val="22"/>
-                <w:szCs w:val="22"/>
-                <w:color w:val="000000"/>
-              </w:rPr>
-            </w:pPr>
-            <w:r>
-              <w:rPr>
-                <w:rFonts w:ascii="Helvetica" w:hAnsi="Helvetica" w:eastAsia="Helvetica" w:cs="Helvetica"/>
-                <w:i w:val="false"/>
-                <w:b w:val="false"/>
-                <w:u w:val="none"/>
-                <w:sz w:val="22"/>
-                <w:szCs w:val="22"/>
-                <w:color w:val="000000"/>
-              </w:rPr>
-              <w:t xml:space="preserve"/>
+              <w:t xml:space="preserve">3.50</w:t>
+            </w:r>
+          </w:p>
+        </w:tc>
+        <w:tc>
+          <w:tcPr>
+            <w:tcBorders>
+              <w:bottom w:val="none" w:sz="0" w:space="0" w:color="000000"/>
+              <w:top w:val="none" w:sz="0" w:space="0" w:color="000000"/>
+              <w:left w:val="none" w:sz="0" w:space="0" w:color="000000"/>
+              <w:right w:val="none" w:sz="0" w:space="0" w:color="000000"/>
+            </w:tcBorders>
+            <w:shd w:val="clear" w:color="auto" w:fill="FFFFFF"/>
+            <w:tcMar>
+              <w:top w:w="0" w:type="dxa"/>
+              <w:bottom w:w="0" w:type="dxa"/>
+              <w:left w:w="0" w:type="dxa"/>
+              <w:right w:w="0" w:type="dxa"/>
+            </w:tcMar>
+            <w:vAlign w:val="center"/>
+          </w:tcPr>
+          <w:p>
+            <w:pPr>
+              <w:pStyle w:val="Normal"/>
+              <w:jc w:val="center"/>
+              <w:pBdr>
+                <w:bottom w:val="none" w:sz="0" w:space="0" w:color="000000"/>
+                <w:top w:val="none" w:sz="0" w:space="0" w:color="000000"/>
+                <w:left w:val="none" w:sz="0" w:space="0" w:color="000000"/>
+                <w:right w:val="none" w:sz="0" w:space="0" w:color="000000"/>
+              </w:pBdr>
+              <w:spacing w:after="100" w:before="100" w:line="240"/>
+              <w:ind w:left="100" w:right="100" w:firstLine="0" w:firstLineChars="0"/>
+              <w:rPr>
+                <w:rFonts w:ascii="Helvetica" w:hAnsi="Helvetica" w:eastAsia="Helvetica" w:cs="Helvetica"/>
+                <w:i w:val="false"/>
+                <w:b w:val="false"/>
+                <w:u w:val="none"/>
+                <w:sz w:val="22"/>
+                <w:szCs w:val="22"/>
+                <w:color w:val="000000"/>
+              </w:rPr>
+            </w:pPr>
+            <w:r>
+              <w:rPr>
+                <w:rFonts w:ascii="Helvetica" w:hAnsi="Helvetica" w:eastAsia="Helvetica" w:cs="Helvetica"/>
+                <w:i w:val="false"/>
+                <w:b w:val="false"/>
+                <w:u w:val="none"/>
+                <w:sz w:val="22"/>
+                <w:szCs w:val="22"/>
+                <w:color w:val="000000"/>
+              </w:rPr>
+              <w:t xml:space="preserve">1.18</w:t>
+            </w:r>
+          </w:p>
+        </w:tc>
+        <w:tc>
+          <w:tcPr>
+            <w:tcBorders>
+              <w:bottom w:val="none" w:sz="0" w:space="0" w:color="000000"/>
+              <w:top w:val="none" w:sz="0" w:space="0" w:color="000000"/>
+              <w:left w:val="none" w:sz="0" w:space="0" w:color="000000"/>
+              <w:right w:val="none" w:sz="0" w:space="0" w:color="000000"/>
+            </w:tcBorders>
+            <w:shd w:val="clear" w:color="auto" w:fill="FFFFFF"/>
+            <w:tcMar>
+              <w:top w:w="0" w:type="dxa"/>
+              <w:bottom w:w="0" w:type="dxa"/>
+              <w:left w:w="0" w:type="dxa"/>
+              <w:right w:w="0" w:type="dxa"/>
+            </w:tcMar>
+            <w:vAlign w:val="center"/>
+          </w:tcPr>
+          <w:p>
+            <w:pPr>
+              <w:pStyle w:val="Normal"/>
+              <w:jc w:val="center"/>
+              <w:pBdr>
+                <w:bottom w:val="none" w:sz="0" w:space="0" w:color="000000"/>
+                <w:top w:val="none" w:sz="0" w:space="0" w:color="000000"/>
+                <w:left w:val="none" w:sz="0" w:space="0" w:color="000000"/>
+                <w:right w:val="none" w:sz="0" w:space="0" w:color="000000"/>
+              </w:pBdr>
+              <w:spacing w:after="100" w:before="100" w:line="240"/>
+              <w:ind w:left="100" w:right="100" w:firstLine="0" w:firstLineChars="0"/>
+              <w:rPr>
+                <w:rFonts w:ascii="Helvetica" w:hAnsi="Helvetica" w:eastAsia="Helvetica" w:cs="Helvetica"/>
+                <w:i w:val="false"/>
+                <w:b w:val="false"/>
+                <w:u w:val="none"/>
+                <w:sz w:val="22"/>
+                <w:szCs w:val="22"/>
+                <w:color w:val="000000"/>
+              </w:rPr>
+            </w:pPr>
+            <w:r>
+              <w:rPr>
+                <w:rFonts w:ascii="Helvetica" w:hAnsi="Helvetica" w:eastAsia="Helvetica" w:cs="Helvetica"/>
+                <w:i w:val="false"/>
+                <w:b w:val="false"/>
+                <w:u w:val="none"/>
+                <w:sz w:val="22"/>
+                <w:szCs w:val="22"/>
+                <w:color w:val="000000"/>
+              </w:rPr>
+              <w:t xml:space="preserve">468</w:t>
             </w:r>
           </w:p>
         </w:tc>
@@ -10774,113 +10774,113 @@
                 <w:szCs w:val="22"/>
                 <w:color w:val="000000"/>
               </w:rPr>
-              <w:t xml:space="preserve"/>
-            </w:r>
-          </w:p>
-        </w:tc>
-        <w:tc>
-          <w:tcPr>
-            <w:tcBorders>
-              <w:bottom w:val="none" w:sz="0" w:space="0" w:color="000000"/>
-              <w:top w:val="none" w:sz="0" w:space="0" w:color="000000"/>
-              <w:left w:val="none" w:sz="0" w:space="0" w:color="000000"/>
-              <w:right w:val="none" w:sz="0" w:space="0" w:color="000000"/>
-            </w:tcBorders>
-            <w:shd w:val="clear" w:color="auto" w:fill="FFFFFF"/>
-            <w:tcMar>
-              <w:top w:w="0" w:type="dxa"/>
-              <w:bottom w:w="0" w:type="dxa"/>
-              <w:left w:w="0" w:type="dxa"/>
-              <w:right w:w="0" w:type="dxa"/>
-            </w:tcMar>
-            <w:vAlign w:val="center"/>
-          </w:tcPr>
-          <w:p>
-            <w:pPr>
-              <w:pStyle w:val="Normal"/>
-              <w:jc w:val="center"/>
-              <w:pBdr>
-                <w:bottom w:val="none" w:sz="0" w:space="0" w:color="000000"/>
-                <w:top w:val="none" w:sz="0" w:space="0" w:color="000000"/>
-                <w:left w:val="none" w:sz="0" w:space="0" w:color="000000"/>
-                <w:right w:val="none" w:sz="0" w:space="0" w:color="000000"/>
-              </w:pBdr>
-              <w:spacing w:after="100" w:before="100" w:line="240"/>
-              <w:ind w:left="100" w:right="100" w:firstLine="0" w:firstLineChars="0"/>
-              <w:rPr>
-                <w:rFonts w:ascii="Helvetica" w:hAnsi="Helvetica" w:eastAsia="Helvetica" w:cs="Helvetica"/>
-                <w:i w:val="false"/>
-                <w:b w:val="false"/>
-                <w:u w:val="none"/>
-                <w:sz w:val="22"/>
-                <w:szCs w:val="22"/>
-                <w:color w:val="000000"/>
-              </w:rPr>
-            </w:pPr>
-            <w:r>
-              <w:rPr>
-                <w:rFonts w:ascii="Helvetica" w:hAnsi="Helvetica" w:eastAsia="Helvetica" w:cs="Helvetica"/>
-                <w:i w:val="false"/>
-                <w:b w:val="false"/>
-                <w:u w:val="none"/>
-                <w:sz w:val="22"/>
-                <w:szCs w:val="22"/>
-                <w:color w:val="000000"/>
-              </w:rPr>
-              <w:t xml:space="preserve"/>
-            </w:r>
-          </w:p>
-        </w:tc>
-        <w:tc>
-          <w:tcPr>
-            <w:tcBorders>
-              <w:bottom w:val="none" w:sz="0" w:space="0" w:color="000000"/>
-              <w:top w:val="none" w:sz="0" w:space="0" w:color="000000"/>
-              <w:left w:val="none" w:sz="0" w:space="0" w:color="000000"/>
-              <w:right w:val="none" w:sz="0" w:space="0" w:color="000000"/>
-            </w:tcBorders>
-            <w:shd w:val="clear" w:color="auto" w:fill="FFFFFF"/>
-            <w:tcMar>
-              <w:top w:w="0" w:type="dxa"/>
-              <w:bottom w:w="0" w:type="dxa"/>
-              <w:left w:w="0" w:type="dxa"/>
-              <w:right w:w="0" w:type="dxa"/>
-            </w:tcMar>
-            <w:vAlign w:val="center"/>
-          </w:tcPr>
-          <w:p>
-            <w:pPr>
-              <w:pStyle w:val="Normal"/>
-              <w:jc w:val="center"/>
-              <w:pBdr>
-                <w:bottom w:val="none" w:sz="0" w:space="0" w:color="000000"/>
-                <w:top w:val="none" w:sz="0" w:space="0" w:color="000000"/>
-                <w:left w:val="none" w:sz="0" w:space="0" w:color="000000"/>
-                <w:right w:val="none" w:sz="0" w:space="0" w:color="000000"/>
-              </w:pBdr>
-              <w:spacing w:after="100" w:before="100" w:line="240"/>
-              <w:ind w:left="100" w:right="100" w:firstLine="0" w:firstLineChars="0"/>
-              <w:rPr>
-                <w:rFonts w:ascii="Helvetica" w:hAnsi="Helvetica" w:eastAsia="Helvetica" w:cs="Helvetica"/>
-                <w:i w:val="false"/>
-                <w:b w:val="false"/>
-                <w:u w:val="none"/>
-                <w:sz w:val="22"/>
-                <w:szCs w:val="22"/>
-                <w:color w:val="000000"/>
-              </w:rPr>
-            </w:pPr>
-            <w:r>
-              <w:rPr>
-                <w:rFonts w:ascii="Helvetica" w:hAnsi="Helvetica" w:eastAsia="Helvetica" w:cs="Helvetica"/>
-                <w:i w:val="false"/>
-                <w:b w:val="false"/>
-                <w:u w:val="none"/>
-                <w:sz w:val="22"/>
-                <w:szCs w:val="22"/>
-                <w:color w:val="000000"/>
-              </w:rPr>
-              <w:t xml:space="preserve"/>
+              <w:t xml:space="preserve">3.48</w:t>
+            </w:r>
+          </w:p>
+        </w:tc>
+        <w:tc>
+          <w:tcPr>
+            <w:tcBorders>
+              <w:bottom w:val="none" w:sz="0" w:space="0" w:color="000000"/>
+              <w:top w:val="none" w:sz="0" w:space="0" w:color="000000"/>
+              <w:left w:val="none" w:sz="0" w:space="0" w:color="000000"/>
+              <w:right w:val="none" w:sz="0" w:space="0" w:color="000000"/>
+            </w:tcBorders>
+            <w:shd w:val="clear" w:color="auto" w:fill="FFFFFF"/>
+            <w:tcMar>
+              <w:top w:w="0" w:type="dxa"/>
+              <w:bottom w:w="0" w:type="dxa"/>
+              <w:left w:w="0" w:type="dxa"/>
+              <w:right w:w="0" w:type="dxa"/>
+            </w:tcMar>
+            <w:vAlign w:val="center"/>
+          </w:tcPr>
+          <w:p>
+            <w:pPr>
+              <w:pStyle w:val="Normal"/>
+              <w:jc w:val="center"/>
+              <w:pBdr>
+                <w:bottom w:val="none" w:sz="0" w:space="0" w:color="000000"/>
+                <w:top w:val="none" w:sz="0" w:space="0" w:color="000000"/>
+                <w:left w:val="none" w:sz="0" w:space="0" w:color="000000"/>
+                <w:right w:val="none" w:sz="0" w:space="0" w:color="000000"/>
+              </w:pBdr>
+              <w:spacing w:after="100" w:before="100" w:line="240"/>
+              <w:ind w:left="100" w:right="100" w:firstLine="0" w:firstLineChars="0"/>
+              <w:rPr>
+                <w:rFonts w:ascii="Helvetica" w:hAnsi="Helvetica" w:eastAsia="Helvetica" w:cs="Helvetica"/>
+                <w:i w:val="false"/>
+                <w:b w:val="false"/>
+                <w:u w:val="none"/>
+                <w:sz w:val="22"/>
+                <w:szCs w:val="22"/>
+                <w:color w:val="000000"/>
+              </w:rPr>
+            </w:pPr>
+            <w:r>
+              <w:rPr>
+                <w:rFonts w:ascii="Helvetica" w:hAnsi="Helvetica" w:eastAsia="Helvetica" w:cs="Helvetica"/>
+                <w:i w:val="false"/>
+                <w:b w:val="false"/>
+                <w:u w:val="none"/>
+                <w:sz w:val="22"/>
+                <w:szCs w:val="22"/>
+                <w:color w:val="000000"/>
+              </w:rPr>
+              <w:t xml:space="preserve">1.12</w:t>
+            </w:r>
+          </w:p>
+        </w:tc>
+        <w:tc>
+          <w:tcPr>
+            <w:tcBorders>
+              <w:bottom w:val="none" w:sz="0" w:space="0" w:color="000000"/>
+              <w:top w:val="none" w:sz="0" w:space="0" w:color="000000"/>
+              <w:left w:val="none" w:sz="0" w:space="0" w:color="000000"/>
+              <w:right w:val="none" w:sz="0" w:space="0" w:color="000000"/>
+            </w:tcBorders>
+            <w:shd w:val="clear" w:color="auto" w:fill="FFFFFF"/>
+            <w:tcMar>
+              <w:top w:w="0" w:type="dxa"/>
+              <w:bottom w:w="0" w:type="dxa"/>
+              <w:left w:w="0" w:type="dxa"/>
+              <w:right w:w="0" w:type="dxa"/>
+            </w:tcMar>
+            <w:vAlign w:val="center"/>
+          </w:tcPr>
+          <w:p>
+            <w:pPr>
+              <w:pStyle w:val="Normal"/>
+              <w:jc w:val="center"/>
+              <w:pBdr>
+                <w:bottom w:val="none" w:sz="0" w:space="0" w:color="000000"/>
+                <w:top w:val="none" w:sz="0" w:space="0" w:color="000000"/>
+                <w:left w:val="none" w:sz="0" w:space="0" w:color="000000"/>
+                <w:right w:val="none" w:sz="0" w:space="0" w:color="000000"/>
+              </w:pBdr>
+              <w:spacing w:after="100" w:before="100" w:line="240"/>
+              <w:ind w:left="100" w:right="100" w:firstLine="0" w:firstLineChars="0"/>
+              <w:rPr>
+                <w:rFonts w:ascii="Helvetica" w:hAnsi="Helvetica" w:eastAsia="Helvetica" w:cs="Helvetica"/>
+                <w:i w:val="false"/>
+                <w:b w:val="false"/>
+                <w:u w:val="none"/>
+                <w:sz w:val="22"/>
+                <w:szCs w:val="22"/>
+                <w:color w:val="000000"/>
+              </w:rPr>
+            </w:pPr>
+            <w:r>
+              <w:rPr>
+                <w:rFonts w:ascii="Helvetica" w:hAnsi="Helvetica" w:eastAsia="Helvetica" w:cs="Helvetica"/>
+                <w:i w:val="false"/>
+                <w:b w:val="false"/>
+                <w:u w:val="none"/>
+                <w:sz w:val="22"/>
+                <w:szCs w:val="22"/>
+                <w:color w:val="000000"/>
+              </w:rPr>
+              <w:t xml:space="preserve">468</w:t>
             </w:r>
           </w:p>
         </w:tc>
@@ -10992,113 +10992,113 @@
                 <w:szCs w:val="22"/>
                 <w:color w:val="000000"/>
               </w:rPr>
-              <w:t xml:space="preserve"/>
-            </w:r>
-          </w:p>
-        </w:tc>
-        <w:tc>
-          <w:tcPr>
-            <w:tcBorders>
-              <w:bottom w:val="none" w:sz="0" w:space="0" w:color="000000"/>
-              <w:top w:val="none" w:sz="0" w:space="0" w:color="000000"/>
-              <w:left w:val="none" w:sz="0" w:space="0" w:color="000000"/>
-              <w:right w:val="none" w:sz="0" w:space="0" w:color="000000"/>
-            </w:tcBorders>
-            <w:shd w:val="clear" w:color="auto" w:fill="FFFFFF"/>
-            <w:tcMar>
-              <w:top w:w="0" w:type="dxa"/>
-              <w:bottom w:w="0" w:type="dxa"/>
-              <w:left w:w="0" w:type="dxa"/>
-              <w:right w:w="0" w:type="dxa"/>
-            </w:tcMar>
-            <w:vAlign w:val="center"/>
-          </w:tcPr>
-          <w:p>
-            <w:pPr>
-              <w:pStyle w:val="Normal"/>
-              <w:jc w:val="center"/>
-              <w:pBdr>
-                <w:bottom w:val="none" w:sz="0" w:space="0" w:color="000000"/>
-                <w:top w:val="none" w:sz="0" w:space="0" w:color="000000"/>
-                <w:left w:val="none" w:sz="0" w:space="0" w:color="000000"/>
-                <w:right w:val="none" w:sz="0" w:space="0" w:color="000000"/>
-              </w:pBdr>
-              <w:spacing w:after="100" w:before="100" w:line="240"/>
-              <w:ind w:left="100" w:right="100" w:firstLine="0" w:firstLineChars="0"/>
-              <w:rPr>
-                <w:rFonts w:ascii="Helvetica" w:hAnsi="Helvetica" w:eastAsia="Helvetica" w:cs="Helvetica"/>
-                <w:i w:val="false"/>
-                <w:b w:val="false"/>
-                <w:u w:val="none"/>
-                <w:sz w:val="22"/>
-                <w:szCs w:val="22"/>
-                <w:color w:val="000000"/>
-              </w:rPr>
-            </w:pPr>
-            <w:r>
-              <w:rPr>
-                <w:rFonts w:ascii="Helvetica" w:hAnsi="Helvetica" w:eastAsia="Helvetica" w:cs="Helvetica"/>
-                <w:i w:val="false"/>
-                <w:b w:val="false"/>
-                <w:u w:val="none"/>
-                <w:sz w:val="22"/>
-                <w:szCs w:val="22"/>
-                <w:color w:val="000000"/>
-              </w:rPr>
-              <w:t xml:space="preserve"/>
-            </w:r>
-          </w:p>
-        </w:tc>
-        <w:tc>
-          <w:tcPr>
-            <w:tcBorders>
-              <w:bottom w:val="none" w:sz="0" w:space="0" w:color="000000"/>
-              <w:top w:val="none" w:sz="0" w:space="0" w:color="000000"/>
-              <w:left w:val="none" w:sz="0" w:space="0" w:color="000000"/>
-              <w:right w:val="none" w:sz="0" w:space="0" w:color="000000"/>
-            </w:tcBorders>
-            <w:shd w:val="clear" w:color="auto" w:fill="FFFFFF"/>
-            <w:tcMar>
-              <w:top w:w="0" w:type="dxa"/>
-              <w:bottom w:w="0" w:type="dxa"/>
-              <w:left w:w="0" w:type="dxa"/>
-              <w:right w:w="0" w:type="dxa"/>
-            </w:tcMar>
-            <w:vAlign w:val="center"/>
-          </w:tcPr>
-          <w:p>
-            <w:pPr>
-              <w:pStyle w:val="Normal"/>
-              <w:jc w:val="center"/>
-              <w:pBdr>
-                <w:bottom w:val="none" w:sz="0" w:space="0" w:color="000000"/>
-                <w:top w:val="none" w:sz="0" w:space="0" w:color="000000"/>
-                <w:left w:val="none" w:sz="0" w:space="0" w:color="000000"/>
-                <w:right w:val="none" w:sz="0" w:space="0" w:color="000000"/>
-              </w:pBdr>
-              <w:spacing w:after="100" w:before="100" w:line="240"/>
-              <w:ind w:left="100" w:right="100" w:firstLine="0" w:firstLineChars="0"/>
-              <w:rPr>
-                <w:rFonts w:ascii="Helvetica" w:hAnsi="Helvetica" w:eastAsia="Helvetica" w:cs="Helvetica"/>
-                <w:i w:val="false"/>
-                <w:b w:val="false"/>
-                <w:u w:val="none"/>
-                <w:sz w:val="22"/>
-                <w:szCs w:val="22"/>
-                <w:color w:val="000000"/>
-              </w:rPr>
-            </w:pPr>
-            <w:r>
-              <w:rPr>
-                <w:rFonts w:ascii="Helvetica" w:hAnsi="Helvetica" w:eastAsia="Helvetica" w:cs="Helvetica"/>
-                <w:i w:val="false"/>
-                <w:b w:val="false"/>
-                <w:u w:val="none"/>
-                <w:sz w:val="22"/>
-                <w:szCs w:val="22"/>
-                <w:color w:val="000000"/>
-              </w:rPr>
-              <w:t xml:space="preserve"/>
+              <w:t xml:space="preserve">3.45</w:t>
+            </w:r>
+          </w:p>
+        </w:tc>
+        <w:tc>
+          <w:tcPr>
+            <w:tcBorders>
+              <w:bottom w:val="none" w:sz="0" w:space="0" w:color="000000"/>
+              <w:top w:val="none" w:sz="0" w:space="0" w:color="000000"/>
+              <w:left w:val="none" w:sz="0" w:space="0" w:color="000000"/>
+              <w:right w:val="none" w:sz="0" w:space="0" w:color="000000"/>
+            </w:tcBorders>
+            <w:shd w:val="clear" w:color="auto" w:fill="FFFFFF"/>
+            <w:tcMar>
+              <w:top w:w="0" w:type="dxa"/>
+              <w:bottom w:w="0" w:type="dxa"/>
+              <w:left w:w="0" w:type="dxa"/>
+              <w:right w:w="0" w:type="dxa"/>
+            </w:tcMar>
+            <w:vAlign w:val="center"/>
+          </w:tcPr>
+          <w:p>
+            <w:pPr>
+              <w:pStyle w:val="Normal"/>
+              <w:jc w:val="center"/>
+              <w:pBdr>
+                <w:bottom w:val="none" w:sz="0" w:space="0" w:color="000000"/>
+                <w:top w:val="none" w:sz="0" w:space="0" w:color="000000"/>
+                <w:left w:val="none" w:sz="0" w:space="0" w:color="000000"/>
+                <w:right w:val="none" w:sz="0" w:space="0" w:color="000000"/>
+              </w:pBdr>
+              <w:spacing w:after="100" w:before="100" w:line="240"/>
+              <w:ind w:left="100" w:right="100" w:firstLine="0" w:firstLineChars="0"/>
+              <w:rPr>
+                <w:rFonts w:ascii="Helvetica" w:hAnsi="Helvetica" w:eastAsia="Helvetica" w:cs="Helvetica"/>
+                <w:i w:val="false"/>
+                <w:b w:val="false"/>
+                <w:u w:val="none"/>
+                <w:sz w:val="22"/>
+                <w:szCs w:val="22"/>
+                <w:color w:val="000000"/>
+              </w:rPr>
+            </w:pPr>
+            <w:r>
+              <w:rPr>
+                <w:rFonts w:ascii="Helvetica" w:hAnsi="Helvetica" w:eastAsia="Helvetica" w:cs="Helvetica"/>
+                <w:i w:val="false"/>
+                <w:b w:val="false"/>
+                <w:u w:val="none"/>
+                <w:sz w:val="22"/>
+                <w:szCs w:val="22"/>
+                <w:color w:val="000000"/>
+              </w:rPr>
+              <w:t xml:space="preserve">1.11</w:t>
+            </w:r>
+          </w:p>
+        </w:tc>
+        <w:tc>
+          <w:tcPr>
+            <w:tcBorders>
+              <w:bottom w:val="none" w:sz="0" w:space="0" w:color="000000"/>
+              <w:top w:val="none" w:sz="0" w:space="0" w:color="000000"/>
+              <w:left w:val="none" w:sz="0" w:space="0" w:color="000000"/>
+              <w:right w:val="none" w:sz="0" w:space="0" w:color="000000"/>
+            </w:tcBorders>
+            <w:shd w:val="clear" w:color="auto" w:fill="FFFFFF"/>
+            <w:tcMar>
+              <w:top w:w="0" w:type="dxa"/>
+              <w:bottom w:w="0" w:type="dxa"/>
+              <w:left w:w="0" w:type="dxa"/>
+              <w:right w:w="0" w:type="dxa"/>
+            </w:tcMar>
+            <w:vAlign w:val="center"/>
+          </w:tcPr>
+          <w:p>
+            <w:pPr>
+              <w:pStyle w:val="Normal"/>
+              <w:jc w:val="center"/>
+              <w:pBdr>
+                <w:bottom w:val="none" w:sz="0" w:space="0" w:color="000000"/>
+                <w:top w:val="none" w:sz="0" w:space="0" w:color="000000"/>
+                <w:left w:val="none" w:sz="0" w:space="0" w:color="000000"/>
+                <w:right w:val="none" w:sz="0" w:space="0" w:color="000000"/>
+              </w:pBdr>
+              <w:spacing w:after="100" w:before="100" w:line="240"/>
+              <w:ind w:left="100" w:right="100" w:firstLine="0" w:firstLineChars="0"/>
+              <w:rPr>
+                <w:rFonts w:ascii="Helvetica" w:hAnsi="Helvetica" w:eastAsia="Helvetica" w:cs="Helvetica"/>
+                <w:i w:val="false"/>
+                <w:b w:val="false"/>
+                <w:u w:val="none"/>
+                <w:sz w:val="22"/>
+                <w:szCs w:val="22"/>
+                <w:color w:val="000000"/>
+              </w:rPr>
+            </w:pPr>
+            <w:r>
+              <w:rPr>
+                <w:rFonts w:ascii="Helvetica" w:hAnsi="Helvetica" w:eastAsia="Helvetica" w:cs="Helvetica"/>
+                <w:i w:val="false"/>
+                <w:b w:val="false"/>
+                <w:u w:val="none"/>
+                <w:sz w:val="22"/>
+                <w:szCs w:val="22"/>
+                <w:color w:val="000000"/>
+              </w:rPr>
+              <w:t xml:space="preserve">468</w:t>
             </w:r>
           </w:p>
         </w:tc>
@@ -11210,113 +11210,113 @@
                 <w:szCs w:val="22"/>
                 <w:color w:val="000000"/>
               </w:rPr>
-              <w:t xml:space="preserve"/>
-            </w:r>
-          </w:p>
-        </w:tc>
-        <w:tc>
-          <w:tcPr>
-            <w:tcBorders>
-              <w:bottom w:val="none" w:sz="0" w:space="0" w:color="000000"/>
-              <w:top w:val="none" w:sz="0" w:space="0" w:color="000000"/>
-              <w:left w:val="none" w:sz="0" w:space="0" w:color="000000"/>
-              <w:right w:val="none" w:sz="0" w:space="0" w:color="000000"/>
-            </w:tcBorders>
-            <w:shd w:val="clear" w:color="auto" w:fill="FFFFFF"/>
-            <w:tcMar>
-              <w:top w:w="0" w:type="dxa"/>
-              <w:bottom w:w="0" w:type="dxa"/>
-              <w:left w:w="0" w:type="dxa"/>
-              <w:right w:w="0" w:type="dxa"/>
-            </w:tcMar>
-            <w:vAlign w:val="center"/>
-          </w:tcPr>
-          <w:p>
-            <w:pPr>
-              <w:pStyle w:val="Normal"/>
-              <w:jc w:val="center"/>
-              <w:pBdr>
-                <w:bottom w:val="none" w:sz="0" w:space="0" w:color="000000"/>
-                <w:top w:val="none" w:sz="0" w:space="0" w:color="000000"/>
-                <w:left w:val="none" w:sz="0" w:space="0" w:color="000000"/>
-                <w:right w:val="none" w:sz="0" w:space="0" w:color="000000"/>
-              </w:pBdr>
-              <w:spacing w:after="100" w:before="100" w:line="240"/>
-              <w:ind w:left="100" w:right="100" w:firstLine="0" w:firstLineChars="0"/>
-              <w:rPr>
-                <w:rFonts w:ascii="Helvetica" w:hAnsi="Helvetica" w:eastAsia="Helvetica" w:cs="Helvetica"/>
-                <w:i w:val="false"/>
-                <w:b w:val="false"/>
-                <w:u w:val="none"/>
-                <w:sz w:val="22"/>
-                <w:szCs w:val="22"/>
-                <w:color w:val="000000"/>
-              </w:rPr>
-            </w:pPr>
-            <w:r>
-              <w:rPr>
-                <w:rFonts w:ascii="Helvetica" w:hAnsi="Helvetica" w:eastAsia="Helvetica" w:cs="Helvetica"/>
-                <w:i w:val="false"/>
-                <w:b w:val="false"/>
-                <w:u w:val="none"/>
-                <w:sz w:val="22"/>
-                <w:szCs w:val="22"/>
-                <w:color w:val="000000"/>
-              </w:rPr>
-              <w:t xml:space="preserve"/>
-            </w:r>
-          </w:p>
-        </w:tc>
-        <w:tc>
-          <w:tcPr>
-            <w:tcBorders>
-              <w:bottom w:val="none" w:sz="0" w:space="0" w:color="000000"/>
-              <w:top w:val="none" w:sz="0" w:space="0" w:color="000000"/>
-              <w:left w:val="none" w:sz="0" w:space="0" w:color="000000"/>
-              <w:right w:val="none" w:sz="0" w:space="0" w:color="000000"/>
-            </w:tcBorders>
-            <w:shd w:val="clear" w:color="auto" w:fill="FFFFFF"/>
-            <w:tcMar>
-              <w:top w:w="0" w:type="dxa"/>
-              <w:bottom w:w="0" w:type="dxa"/>
-              <w:left w:w="0" w:type="dxa"/>
-              <w:right w:w="0" w:type="dxa"/>
-            </w:tcMar>
-            <w:vAlign w:val="center"/>
-          </w:tcPr>
-          <w:p>
-            <w:pPr>
-              <w:pStyle w:val="Normal"/>
-              <w:jc w:val="center"/>
-              <w:pBdr>
-                <w:bottom w:val="none" w:sz="0" w:space="0" w:color="000000"/>
-                <w:top w:val="none" w:sz="0" w:space="0" w:color="000000"/>
-                <w:left w:val="none" w:sz="0" w:space="0" w:color="000000"/>
-                <w:right w:val="none" w:sz="0" w:space="0" w:color="000000"/>
-              </w:pBdr>
-              <w:spacing w:after="100" w:before="100" w:line="240"/>
-              <w:ind w:left="100" w:right="100" w:firstLine="0" w:firstLineChars="0"/>
-              <w:rPr>
-                <w:rFonts w:ascii="Helvetica" w:hAnsi="Helvetica" w:eastAsia="Helvetica" w:cs="Helvetica"/>
-                <w:i w:val="false"/>
-                <w:b w:val="false"/>
-                <w:u w:val="none"/>
-                <w:sz w:val="22"/>
-                <w:szCs w:val="22"/>
-                <w:color w:val="000000"/>
-              </w:rPr>
-            </w:pPr>
-            <w:r>
-              <w:rPr>
-                <w:rFonts w:ascii="Helvetica" w:hAnsi="Helvetica" w:eastAsia="Helvetica" w:cs="Helvetica"/>
-                <w:i w:val="false"/>
-                <w:b w:val="false"/>
-                <w:u w:val="none"/>
-                <w:sz w:val="22"/>
-                <w:szCs w:val="22"/>
-                <w:color w:val="000000"/>
-              </w:rPr>
-              <w:t xml:space="preserve"/>
+              <w:t xml:space="preserve">3.44</w:t>
+            </w:r>
+          </w:p>
+        </w:tc>
+        <w:tc>
+          <w:tcPr>
+            <w:tcBorders>
+              <w:bottom w:val="none" w:sz="0" w:space="0" w:color="000000"/>
+              <w:top w:val="none" w:sz="0" w:space="0" w:color="000000"/>
+              <w:left w:val="none" w:sz="0" w:space="0" w:color="000000"/>
+              <w:right w:val="none" w:sz="0" w:space="0" w:color="000000"/>
+            </w:tcBorders>
+            <w:shd w:val="clear" w:color="auto" w:fill="FFFFFF"/>
+            <w:tcMar>
+              <w:top w:w="0" w:type="dxa"/>
+              <w:bottom w:w="0" w:type="dxa"/>
+              <w:left w:w="0" w:type="dxa"/>
+              <w:right w:w="0" w:type="dxa"/>
+            </w:tcMar>
+            <w:vAlign w:val="center"/>
+          </w:tcPr>
+          <w:p>
+            <w:pPr>
+              <w:pStyle w:val="Normal"/>
+              <w:jc w:val="center"/>
+              <w:pBdr>
+                <w:bottom w:val="none" w:sz="0" w:space="0" w:color="000000"/>
+                <w:top w:val="none" w:sz="0" w:space="0" w:color="000000"/>
+                <w:left w:val="none" w:sz="0" w:space="0" w:color="000000"/>
+                <w:right w:val="none" w:sz="0" w:space="0" w:color="000000"/>
+              </w:pBdr>
+              <w:spacing w:after="100" w:before="100" w:line="240"/>
+              <w:ind w:left="100" w:right="100" w:firstLine="0" w:firstLineChars="0"/>
+              <w:rPr>
+                <w:rFonts w:ascii="Helvetica" w:hAnsi="Helvetica" w:eastAsia="Helvetica" w:cs="Helvetica"/>
+                <w:i w:val="false"/>
+                <w:b w:val="false"/>
+                <w:u w:val="none"/>
+                <w:sz w:val="22"/>
+                <w:szCs w:val="22"/>
+                <w:color w:val="000000"/>
+              </w:rPr>
+            </w:pPr>
+            <w:r>
+              <w:rPr>
+                <w:rFonts w:ascii="Helvetica" w:hAnsi="Helvetica" w:eastAsia="Helvetica" w:cs="Helvetica"/>
+                <w:i w:val="false"/>
+                <w:b w:val="false"/>
+                <w:u w:val="none"/>
+                <w:sz w:val="22"/>
+                <w:szCs w:val="22"/>
+                <w:color w:val="000000"/>
+              </w:rPr>
+              <w:t xml:space="preserve">1.15</w:t>
+            </w:r>
+          </w:p>
+        </w:tc>
+        <w:tc>
+          <w:tcPr>
+            <w:tcBorders>
+              <w:bottom w:val="none" w:sz="0" w:space="0" w:color="000000"/>
+              <w:top w:val="none" w:sz="0" w:space="0" w:color="000000"/>
+              <w:left w:val="none" w:sz="0" w:space="0" w:color="000000"/>
+              <w:right w:val="none" w:sz="0" w:space="0" w:color="000000"/>
+            </w:tcBorders>
+            <w:shd w:val="clear" w:color="auto" w:fill="FFFFFF"/>
+            <w:tcMar>
+              <w:top w:w="0" w:type="dxa"/>
+              <w:bottom w:w="0" w:type="dxa"/>
+              <w:left w:w="0" w:type="dxa"/>
+              <w:right w:w="0" w:type="dxa"/>
+            </w:tcMar>
+            <w:vAlign w:val="center"/>
+          </w:tcPr>
+          <w:p>
+            <w:pPr>
+              <w:pStyle w:val="Normal"/>
+              <w:jc w:val="center"/>
+              <w:pBdr>
+                <w:bottom w:val="none" w:sz="0" w:space="0" w:color="000000"/>
+                <w:top w:val="none" w:sz="0" w:space="0" w:color="000000"/>
+                <w:left w:val="none" w:sz="0" w:space="0" w:color="000000"/>
+                <w:right w:val="none" w:sz="0" w:space="0" w:color="000000"/>
+              </w:pBdr>
+              <w:spacing w:after="100" w:before="100" w:line="240"/>
+              <w:ind w:left="100" w:right="100" w:firstLine="0" w:firstLineChars="0"/>
+              <w:rPr>
+                <w:rFonts w:ascii="Helvetica" w:hAnsi="Helvetica" w:eastAsia="Helvetica" w:cs="Helvetica"/>
+                <w:i w:val="false"/>
+                <w:b w:val="false"/>
+                <w:u w:val="none"/>
+                <w:sz w:val="22"/>
+                <w:szCs w:val="22"/>
+                <w:color w:val="000000"/>
+              </w:rPr>
+            </w:pPr>
+            <w:r>
+              <w:rPr>
+                <w:rFonts w:ascii="Helvetica" w:hAnsi="Helvetica" w:eastAsia="Helvetica" w:cs="Helvetica"/>
+                <w:i w:val="false"/>
+                <w:b w:val="false"/>
+                <w:u w:val="none"/>
+                <w:sz w:val="22"/>
+                <w:szCs w:val="22"/>
+                <w:color w:val="000000"/>
+              </w:rPr>
+              <w:t xml:space="preserve">468</w:t>
             </w:r>
           </w:p>
         </w:tc>
@@ -11428,113 +11428,113 @@
                 <w:szCs w:val="22"/>
                 <w:color w:val="000000"/>
               </w:rPr>
-              <w:t xml:space="preserve"/>
-            </w:r>
-          </w:p>
-        </w:tc>
-        <w:tc>
-          <w:tcPr>
-            <w:tcBorders>
-              <w:bottom w:val="none" w:sz="0" w:space="0" w:color="000000"/>
-              <w:top w:val="none" w:sz="0" w:space="0" w:color="000000"/>
-              <w:left w:val="none" w:sz="0" w:space="0" w:color="000000"/>
-              <w:right w:val="none" w:sz="0" w:space="0" w:color="000000"/>
-            </w:tcBorders>
-            <w:shd w:val="clear" w:color="auto" w:fill="FFFFFF"/>
-            <w:tcMar>
-              <w:top w:w="0" w:type="dxa"/>
-              <w:bottom w:w="0" w:type="dxa"/>
-              <w:left w:w="0" w:type="dxa"/>
-              <w:right w:w="0" w:type="dxa"/>
-            </w:tcMar>
-            <w:vAlign w:val="center"/>
-          </w:tcPr>
-          <w:p>
-            <w:pPr>
-              <w:pStyle w:val="Normal"/>
-              <w:jc w:val="center"/>
-              <w:pBdr>
-                <w:bottom w:val="none" w:sz="0" w:space="0" w:color="000000"/>
-                <w:top w:val="none" w:sz="0" w:space="0" w:color="000000"/>
-                <w:left w:val="none" w:sz="0" w:space="0" w:color="000000"/>
-                <w:right w:val="none" w:sz="0" w:space="0" w:color="000000"/>
-              </w:pBdr>
-              <w:spacing w:after="100" w:before="100" w:line="240"/>
-              <w:ind w:left="100" w:right="100" w:firstLine="0" w:firstLineChars="0"/>
-              <w:rPr>
-                <w:rFonts w:ascii="Helvetica" w:hAnsi="Helvetica" w:eastAsia="Helvetica" w:cs="Helvetica"/>
-                <w:i w:val="false"/>
-                <w:b w:val="false"/>
-                <w:u w:val="none"/>
-                <w:sz w:val="22"/>
-                <w:szCs w:val="22"/>
-                <w:color w:val="000000"/>
-              </w:rPr>
-            </w:pPr>
-            <w:r>
-              <w:rPr>
-                <w:rFonts w:ascii="Helvetica" w:hAnsi="Helvetica" w:eastAsia="Helvetica" w:cs="Helvetica"/>
-                <w:i w:val="false"/>
-                <w:b w:val="false"/>
-                <w:u w:val="none"/>
-                <w:sz w:val="22"/>
-                <w:szCs w:val="22"/>
-                <w:color w:val="000000"/>
-              </w:rPr>
-              <w:t xml:space="preserve"/>
-            </w:r>
-          </w:p>
-        </w:tc>
-        <w:tc>
-          <w:tcPr>
-            <w:tcBorders>
-              <w:bottom w:val="none" w:sz="0" w:space="0" w:color="000000"/>
-              <w:top w:val="none" w:sz="0" w:space="0" w:color="000000"/>
-              <w:left w:val="none" w:sz="0" w:space="0" w:color="000000"/>
-              <w:right w:val="none" w:sz="0" w:space="0" w:color="000000"/>
-            </w:tcBorders>
-            <w:shd w:val="clear" w:color="auto" w:fill="FFFFFF"/>
-            <w:tcMar>
-              <w:top w:w="0" w:type="dxa"/>
-              <w:bottom w:w="0" w:type="dxa"/>
-              <w:left w:w="0" w:type="dxa"/>
-              <w:right w:w="0" w:type="dxa"/>
-            </w:tcMar>
-            <w:vAlign w:val="center"/>
-          </w:tcPr>
-          <w:p>
-            <w:pPr>
-              <w:pStyle w:val="Normal"/>
-              <w:jc w:val="center"/>
-              <w:pBdr>
-                <w:bottom w:val="none" w:sz="0" w:space="0" w:color="000000"/>
-                <w:top w:val="none" w:sz="0" w:space="0" w:color="000000"/>
-                <w:left w:val="none" w:sz="0" w:space="0" w:color="000000"/>
-                <w:right w:val="none" w:sz="0" w:space="0" w:color="000000"/>
-              </w:pBdr>
-              <w:spacing w:after="100" w:before="100" w:line="240"/>
-              <w:ind w:left="100" w:right="100" w:firstLine="0" w:firstLineChars="0"/>
-              <w:rPr>
-                <w:rFonts w:ascii="Helvetica" w:hAnsi="Helvetica" w:eastAsia="Helvetica" w:cs="Helvetica"/>
-                <w:i w:val="false"/>
-                <w:b w:val="false"/>
-                <w:u w:val="none"/>
-                <w:sz w:val="22"/>
-                <w:szCs w:val="22"/>
-                <w:color w:val="000000"/>
-              </w:rPr>
-            </w:pPr>
-            <w:r>
-              <w:rPr>
-                <w:rFonts w:ascii="Helvetica" w:hAnsi="Helvetica" w:eastAsia="Helvetica" w:cs="Helvetica"/>
-                <w:i w:val="false"/>
-                <w:b w:val="false"/>
-                <w:u w:val="none"/>
-                <w:sz w:val="22"/>
-                <w:szCs w:val="22"/>
-                <w:color w:val="000000"/>
-              </w:rPr>
-              <w:t xml:space="preserve"/>
+              <w:t xml:space="preserve">3.39</w:t>
+            </w:r>
+          </w:p>
+        </w:tc>
+        <w:tc>
+          <w:tcPr>
+            <w:tcBorders>
+              <w:bottom w:val="none" w:sz="0" w:space="0" w:color="000000"/>
+              <w:top w:val="none" w:sz="0" w:space="0" w:color="000000"/>
+              <w:left w:val="none" w:sz="0" w:space="0" w:color="000000"/>
+              <w:right w:val="none" w:sz="0" w:space="0" w:color="000000"/>
+            </w:tcBorders>
+            <w:shd w:val="clear" w:color="auto" w:fill="FFFFFF"/>
+            <w:tcMar>
+              <w:top w:w="0" w:type="dxa"/>
+              <w:bottom w:w="0" w:type="dxa"/>
+              <w:left w:w="0" w:type="dxa"/>
+              <w:right w:w="0" w:type="dxa"/>
+            </w:tcMar>
+            <w:vAlign w:val="center"/>
+          </w:tcPr>
+          <w:p>
+            <w:pPr>
+              <w:pStyle w:val="Normal"/>
+              <w:jc w:val="center"/>
+              <w:pBdr>
+                <w:bottom w:val="none" w:sz="0" w:space="0" w:color="000000"/>
+                <w:top w:val="none" w:sz="0" w:space="0" w:color="000000"/>
+                <w:left w:val="none" w:sz="0" w:space="0" w:color="000000"/>
+                <w:right w:val="none" w:sz="0" w:space="0" w:color="000000"/>
+              </w:pBdr>
+              <w:spacing w:after="100" w:before="100" w:line="240"/>
+              <w:ind w:left="100" w:right="100" w:firstLine="0" w:firstLineChars="0"/>
+              <w:rPr>
+                <w:rFonts w:ascii="Helvetica" w:hAnsi="Helvetica" w:eastAsia="Helvetica" w:cs="Helvetica"/>
+                <w:i w:val="false"/>
+                <w:b w:val="false"/>
+                <w:u w:val="none"/>
+                <w:sz w:val="22"/>
+                <w:szCs w:val="22"/>
+                <w:color w:val="000000"/>
+              </w:rPr>
+            </w:pPr>
+            <w:r>
+              <w:rPr>
+                <w:rFonts w:ascii="Helvetica" w:hAnsi="Helvetica" w:eastAsia="Helvetica" w:cs="Helvetica"/>
+                <w:i w:val="false"/>
+                <w:b w:val="false"/>
+                <w:u w:val="none"/>
+                <w:sz w:val="22"/>
+                <w:szCs w:val="22"/>
+                <w:color w:val="000000"/>
+              </w:rPr>
+              <w:t xml:space="preserve">1.11</w:t>
+            </w:r>
+          </w:p>
+        </w:tc>
+        <w:tc>
+          <w:tcPr>
+            <w:tcBorders>
+              <w:bottom w:val="none" w:sz="0" w:space="0" w:color="000000"/>
+              <w:top w:val="none" w:sz="0" w:space="0" w:color="000000"/>
+              <w:left w:val="none" w:sz="0" w:space="0" w:color="000000"/>
+              <w:right w:val="none" w:sz="0" w:space="0" w:color="000000"/>
+            </w:tcBorders>
+            <w:shd w:val="clear" w:color="auto" w:fill="FFFFFF"/>
+            <w:tcMar>
+              <w:top w:w="0" w:type="dxa"/>
+              <w:bottom w:w="0" w:type="dxa"/>
+              <w:left w:w="0" w:type="dxa"/>
+              <w:right w:w="0" w:type="dxa"/>
+            </w:tcMar>
+            <w:vAlign w:val="center"/>
+          </w:tcPr>
+          <w:p>
+            <w:pPr>
+              <w:pStyle w:val="Normal"/>
+              <w:jc w:val="center"/>
+              <w:pBdr>
+                <w:bottom w:val="none" w:sz="0" w:space="0" w:color="000000"/>
+                <w:top w:val="none" w:sz="0" w:space="0" w:color="000000"/>
+                <w:left w:val="none" w:sz="0" w:space="0" w:color="000000"/>
+                <w:right w:val="none" w:sz="0" w:space="0" w:color="000000"/>
+              </w:pBdr>
+              <w:spacing w:after="100" w:before="100" w:line="240"/>
+              <w:ind w:left="100" w:right="100" w:firstLine="0" w:firstLineChars="0"/>
+              <w:rPr>
+                <w:rFonts w:ascii="Helvetica" w:hAnsi="Helvetica" w:eastAsia="Helvetica" w:cs="Helvetica"/>
+                <w:i w:val="false"/>
+                <w:b w:val="false"/>
+                <w:u w:val="none"/>
+                <w:sz w:val="22"/>
+                <w:szCs w:val="22"/>
+                <w:color w:val="000000"/>
+              </w:rPr>
+            </w:pPr>
+            <w:r>
+              <w:rPr>
+                <w:rFonts w:ascii="Helvetica" w:hAnsi="Helvetica" w:eastAsia="Helvetica" w:cs="Helvetica"/>
+                <w:i w:val="false"/>
+                <w:b w:val="false"/>
+                <w:u w:val="none"/>
+                <w:sz w:val="22"/>
+                <w:szCs w:val="22"/>
+                <w:color w:val="000000"/>
+              </w:rPr>
+              <w:t xml:space="preserve">468</w:t>
             </w:r>
           </w:p>
         </w:tc>
@@ -11646,113 +11646,113 @@
                 <w:szCs w:val="22"/>
                 <w:color w:val="000000"/>
               </w:rPr>
-              <w:t xml:space="preserve"/>
-            </w:r>
-          </w:p>
-        </w:tc>
-        <w:tc>
-          <w:tcPr>
-            <w:tcBorders>
-              <w:bottom w:val="none" w:sz="0" w:space="0" w:color="000000"/>
-              <w:top w:val="none" w:sz="0" w:space="0" w:color="000000"/>
-              <w:left w:val="none" w:sz="0" w:space="0" w:color="000000"/>
-              <w:right w:val="none" w:sz="0" w:space="0" w:color="000000"/>
-            </w:tcBorders>
-            <w:shd w:val="clear" w:color="auto" w:fill="FFFFFF"/>
-            <w:tcMar>
-              <w:top w:w="0" w:type="dxa"/>
-              <w:bottom w:w="0" w:type="dxa"/>
-              <w:left w:w="0" w:type="dxa"/>
-              <w:right w:w="0" w:type="dxa"/>
-            </w:tcMar>
-            <w:vAlign w:val="center"/>
-          </w:tcPr>
-          <w:p>
-            <w:pPr>
-              <w:pStyle w:val="Normal"/>
-              <w:jc w:val="center"/>
-              <w:pBdr>
-                <w:bottom w:val="none" w:sz="0" w:space="0" w:color="000000"/>
-                <w:top w:val="none" w:sz="0" w:space="0" w:color="000000"/>
-                <w:left w:val="none" w:sz="0" w:space="0" w:color="000000"/>
-                <w:right w:val="none" w:sz="0" w:space="0" w:color="000000"/>
-              </w:pBdr>
-              <w:spacing w:after="100" w:before="100" w:line="240"/>
-              <w:ind w:left="100" w:right="100" w:firstLine="0" w:firstLineChars="0"/>
-              <w:rPr>
-                <w:rFonts w:ascii="Helvetica" w:hAnsi="Helvetica" w:eastAsia="Helvetica" w:cs="Helvetica"/>
-                <w:i w:val="false"/>
-                <w:b w:val="false"/>
-                <w:u w:val="none"/>
-                <w:sz w:val="22"/>
-                <w:szCs w:val="22"/>
-                <w:color w:val="000000"/>
-              </w:rPr>
-            </w:pPr>
-            <w:r>
-              <w:rPr>
-                <w:rFonts w:ascii="Helvetica" w:hAnsi="Helvetica" w:eastAsia="Helvetica" w:cs="Helvetica"/>
-                <w:i w:val="false"/>
-                <w:b w:val="false"/>
-                <w:u w:val="none"/>
-                <w:sz w:val="22"/>
-                <w:szCs w:val="22"/>
-                <w:color w:val="000000"/>
-              </w:rPr>
-              <w:t xml:space="preserve"/>
-            </w:r>
-          </w:p>
-        </w:tc>
-        <w:tc>
-          <w:tcPr>
-            <w:tcBorders>
-              <w:bottom w:val="none" w:sz="0" w:space="0" w:color="000000"/>
-              <w:top w:val="none" w:sz="0" w:space="0" w:color="000000"/>
-              <w:left w:val="none" w:sz="0" w:space="0" w:color="000000"/>
-              <w:right w:val="none" w:sz="0" w:space="0" w:color="000000"/>
-            </w:tcBorders>
-            <w:shd w:val="clear" w:color="auto" w:fill="FFFFFF"/>
-            <w:tcMar>
-              <w:top w:w="0" w:type="dxa"/>
-              <w:bottom w:w="0" w:type="dxa"/>
-              <w:left w:w="0" w:type="dxa"/>
-              <w:right w:w="0" w:type="dxa"/>
-            </w:tcMar>
-            <w:vAlign w:val="center"/>
-          </w:tcPr>
-          <w:p>
-            <w:pPr>
-              <w:pStyle w:val="Normal"/>
-              <w:jc w:val="center"/>
-              <w:pBdr>
-                <w:bottom w:val="none" w:sz="0" w:space="0" w:color="000000"/>
-                <w:top w:val="none" w:sz="0" w:space="0" w:color="000000"/>
-                <w:left w:val="none" w:sz="0" w:space="0" w:color="000000"/>
-                <w:right w:val="none" w:sz="0" w:space="0" w:color="000000"/>
-              </w:pBdr>
-              <w:spacing w:after="100" w:before="100" w:line="240"/>
-              <w:ind w:left="100" w:right="100" w:firstLine="0" w:firstLineChars="0"/>
-              <w:rPr>
-                <w:rFonts w:ascii="Helvetica" w:hAnsi="Helvetica" w:eastAsia="Helvetica" w:cs="Helvetica"/>
-                <w:i w:val="false"/>
-                <w:b w:val="false"/>
-                <w:u w:val="none"/>
-                <w:sz w:val="22"/>
-                <w:szCs w:val="22"/>
-                <w:color w:val="000000"/>
-              </w:rPr>
-            </w:pPr>
-            <w:r>
-              <w:rPr>
-                <w:rFonts w:ascii="Helvetica" w:hAnsi="Helvetica" w:eastAsia="Helvetica" w:cs="Helvetica"/>
-                <w:i w:val="false"/>
-                <w:b w:val="false"/>
-                <w:u w:val="none"/>
-                <w:sz w:val="22"/>
-                <w:szCs w:val="22"/>
-                <w:color w:val="000000"/>
-              </w:rPr>
-              <w:t xml:space="preserve"/>
+              <w:t xml:space="preserve">3.46</w:t>
+            </w:r>
+          </w:p>
+        </w:tc>
+        <w:tc>
+          <w:tcPr>
+            <w:tcBorders>
+              <w:bottom w:val="none" w:sz="0" w:space="0" w:color="000000"/>
+              <w:top w:val="none" w:sz="0" w:space="0" w:color="000000"/>
+              <w:left w:val="none" w:sz="0" w:space="0" w:color="000000"/>
+              <w:right w:val="none" w:sz="0" w:space="0" w:color="000000"/>
+            </w:tcBorders>
+            <w:shd w:val="clear" w:color="auto" w:fill="FFFFFF"/>
+            <w:tcMar>
+              <w:top w:w="0" w:type="dxa"/>
+              <w:bottom w:w="0" w:type="dxa"/>
+              <w:left w:w="0" w:type="dxa"/>
+              <w:right w:w="0" w:type="dxa"/>
+            </w:tcMar>
+            <w:vAlign w:val="center"/>
+          </w:tcPr>
+          <w:p>
+            <w:pPr>
+              <w:pStyle w:val="Normal"/>
+              <w:jc w:val="center"/>
+              <w:pBdr>
+                <w:bottom w:val="none" w:sz="0" w:space="0" w:color="000000"/>
+                <w:top w:val="none" w:sz="0" w:space="0" w:color="000000"/>
+                <w:left w:val="none" w:sz="0" w:space="0" w:color="000000"/>
+                <w:right w:val="none" w:sz="0" w:space="0" w:color="000000"/>
+              </w:pBdr>
+              <w:spacing w:after="100" w:before="100" w:line="240"/>
+              <w:ind w:left="100" w:right="100" w:firstLine="0" w:firstLineChars="0"/>
+              <w:rPr>
+                <w:rFonts w:ascii="Helvetica" w:hAnsi="Helvetica" w:eastAsia="Helvetica" w:cs="Helvetica"/>
+                <w:i w:val="false"/>
+                <w:b w:val="false"/>
+                <w:u w:val="none"/>
+                <w:sz w:val="22"/>
+                <w:szCs w:val="22"/>
+                <w:color w:val="000000"/>
+              </w:rPr>
+            </w:pPr>
+            <w:r>
+              <w:rPr>
+                <w:rFonts w:ascii="Helvetica" w:hAnsi="Helvetica" w:eastAsia="Helvetica" w:cs="Helvetica"/>
+                <w:i w:val="false"/>
+                <w:b w:val="false"/>
+                <w:u w:val="none"/>
+                <w:sz w:val="22"/>
+                <w:szCs w:val="22"/>
+                <w:color w:val="000000"/>
+              </w:rPr>
+              <w:t xml:space="preserve">1.12</w:t>
+            </w:r>
+          </w:p>
+        </w:tc>
+        <w:tc>
+          <w:tcPr>
+            <w:tcBorders>
+              <w:bottom w:val="none" w:sz="0" w:space="0" w:color="000000"/>
+              <w:top w:val="none" w:sz="0" w:space="0" w:color="000000"/>
+              <w:left w:val="none" w:sz="0" w:space="0" w:color="000000"/>
+              <w:right w:val="none" w:sz="0" w:space="0" w:color="000000"/>
+            </w:tcBorders>
+            <w:shd w:val="clear" w:color="auto" w:fill="FFFFFF"/>
+            <w:tcMar>
+              <w:top w:w="0" w:type="dxa"/>
+              <w:bottom w:w="0" w:type="dxa"/>
+              <w:left w:w="0" w:type="dxa"/>
+              <w:right w:w="0" w:type="dxa"/>
+            </w:tcMar>
+            <w:vAlign w:val="center"/>
+          </w:tcPr>
+          <w:p>
+            <w:pPr>
+              <w:pStyle w:val="Normal"/>
+              <w:jc w:val="center"/>
+              <w:pBdr>
+                <w:bottom w:val="none" w:sz="0" w:space="0" w:color="000000"/>
+                <w:top w:val="none" w:sz="0" w:space="0" w:color="000000"/>
+                <w:left w:val="none" w:sz="0" w:space="0" w:color="000000"/>
+                <w:right w:val="none" w:sz="0" w:space="0" w:color="000000"/>
+              </w:pBdr>
+              <w:spacing w:after="100" w:before="100" w:line="240"/>
+              <w:ind w:left="100" w:right="100" w:firstLine="0" w:firstLineChars="0"/>
+              <w:rPr>
+                <w:rFonts w:ascii="Helvetica" w:hAnsi="Helvetica" w:eastAsia="Helvetica" w:cs="Helvetica"/>
+                <w:i w:val="false"/>
+                <w:b w:val="false"/>
+                <w:u w:val="none"/>
+                <w:sz w:val="22"/>
+                <w:szCs w:val="22"/>
+                <w:color w:val="000000"/>
+              </w:rPr>
+            </w:pPr>
+            <w:r>
+              <w:rPr>
+                <w:rFonts w:ascii="Helvetica" w:hAnsi="Helvetica" w:eastAsia="Helvetica" w:cs="Helvetica"/>
+                <w:i w:val="false"/>
+                <w:b w:val="false"/>
+                <w:u w:val="none"/>
+                <w:sz w:val="22"/>
+                <w:szCs w:val="22"/>
+                <w:color w:val="000000"/>
+              </w:rPr>
+              <w:t xml:space="preserve">468</w:t>
             </w:r>
           </w:p>
         </w:tc>
@@ -11864,113 +11864,113 @@
                 <w:szCs w:val="22"/>
                 <w:color w:val="000000"/>
               </w:rPr>
-              <w:t xml:space="preserve"/>
-            </w:r>
-          </w:p>
-        </w:tc>
-        <w:tc>
-          <w:tcPr>
-            <w:tcBorders>
-              <w:bottom w:val="none" w:sz="0" w:space="0" w:color="000000"/>
-              <w:top w:val="none" w:sz="0" w:space="0" w:color="000000"/>
-              <w:left w:val="none" w:sz="0" w:space="0" w:color="000000"/>
-              <w:right w:val="none" w:sz="0" w:space="0" w:color="000000"/>
-            </w:tcBorders>
-            <w:shd w:val="clear" w:color="auto" w:fill="FFFFFF"/>
-            <w:tcMar>
-              <w:top w:w="0" w:type="dxa"/>
-              <w:bottom w:w="0" w:type="dxa"/>
-              <w:left w:w="0" w:type="dxa"/>
-              <w:right w:w="0" w:type="dxa"/>
-            </w:tcMar>
-            <w:vAlign w:val="center"/>
-          </w:tcPr>
-          <w:p>
-            <w:pPr>
-              <w:pStyle w:val="Normal"/>
-              <w:jc w:val="center"/>
-              <w:pBdr>
-                <w:bottom w:val="none" w:sz="0" w:space="0" w:color="000000"/>
-                <w:top w:val="none" w:sz="0" w:space="0" w:color="000000"/>
-                <w:left w:val="none" w:sz="0" w:space="0" w:color="000000"/>
-                <w:right w:val="none" w:sz="0" w:space="0" w:color="000000"/>
-              </w:pBdr>
-              <w:spacing w:after="100" w:before="100" w:line="240"/>
-              <w:ind w:left="100" w:right="100" w:firstLine="0" w:firstLineChars="0"/>
-              <w:rPr>
-                <w:rFonts w:ascii="Helvetica" w:hAnsi="Helvetica" w:eastAsia="Helvetica" w:cs="Helvetica"/>
-                <w:i w:val="false"/>
-                <w:b w:val="false"/>
-                <w:u w:val="none"/>
-                <w:sz w:val="22"/>
-                <w:szCs w:val="22"/>
-                <w:color w:val="000000"/>
-              </w:rPr>
-            </w:pPr>
-            <w:r>
-              <w:rPr>
-                <w:rFonts w:ascii="Helvetica" w:hAnsi="Helvetica" w:eastAsia="Helvetica" w:cs="Helvetica"/>
-                <w:i w:val="false"/>
-                <w:b w:val="false"/>
-                <w:u w:val="none"/>
-                <w:sz w:val="22"/>
-                <w:szCs w:val="22"/>
-                <w:color w:val="000000"/>
-              </w:rPr>
-              <w:t xml:space="preserve"/>
-            </w:r>
-          </w:p>
-        </w:tc>
-        <w:tc>
-          <w:tcPr>
-            <w:tcBorders>
-              <w:bottom w:val="none" w:sz="0" w:space="0" w:color="000000"/>
-              <w:top w:val="none" w:sz="0" w:space="0" w:color="000000"/>
-              <w:left w:val="none" w:sz="0" w:space="0" w:color="000000"/>
-              <w:right w:val="none" w:sz="0" w:space="0" w:color="000000"/>
-            </w:tcBorders>
-            <w:shd w:val="clear" w:color="auto" w:fill="FFFFFF"/>
-            <w:tcMar>
-              <w:top w:w="0" w:type="dxa"/>
-              <w:bottom w:w="0" w:type="dxa"/>
-              <w:left w:w="0" w:type="dxa"/>
-              <w:right w:w="0" w:type="dxa"/>
-            </w:tcMar>
-            <w:vAlign w:val="center"/>
-          </w:tcPr>
-          <w:p>
-            <w:pPr>
-              <w:pStyle w:val="Normal"/>
-              <w:jc w:val="center"/>
-              <w:pBdr>
-                <w:bottom w:val="none" w:sz="0" w:space="0" w:color="000000"/>
-                <w:top w:val="none" w:sz="0" w:space="0" w:color="000000"/>
-                <w:left w:val="none" w:sz="0" w:space="0" w:color="000000"/>
-                <w:right w:val="none" w:sz="0" w:space="0" w:color="000000"/>
-              </w:pBdr>
-              <w:spacing w:after="100" w:before="100" w:line="240"/>
-              <w:ind w:left="100" w:right="100" w:firstLine="0" w:firstLineChars="0"/>
-              <w:rPr>
-                <w:rFonts w:ascii="Helvetica" w:hAnsi="Helvetica" w:eastAsia="Helvetica" w:cs="Helvetica"/>
-                <w:i w:val="false"/>
-                <w:b w:val="false"/>
-                <w:u w:val="none"/>
-                <w:sz w:val="22"/>
-                <w:szCs w:val="22"/>
-                <w:color w:val="000000"/>
-              </w:rPr>
-            </w:pPr>
-            <w:r>
-              <w:rPr>
-                <w:rFonts w:ascii="Helvetica" w:hAnsi="Helvetica" w:eastAsia="Helvetica" w:cs="Helvetica"/>
-                <w:i w:val="false"/>
-                <w:b w:val="false"/>
-                <w:u w:val="none"/>
-                <w:sz w:val="22"/>
-                <w:szCs w:val="22"/>
-                <w:color w:val="000000"/>
-              </w:rPr>
-              <w:t xml:space="preserve"/>
+              <w:t xml:space="preserve">3.61</w:t>
+            </w:r>
+          </w:p>
+        </w:tc>
+        <w:tc>
+          <w:tcPr>
+            <w:tcBorders>
+              <w:bottom w:val="none" w:sz="0" w:space="0" w:color="000000"/>
+              <w:top w:val="none" w:sz="0" w:space="0" w:color="000000"/>
+              <w:left w:val="none" w:sz="0" w:space="0" w:color="000000"/>
+              <w:right w:val="none" w:sz="0" w:space="0" w:color="000000"/>
+            </w:tcBorders>
+            <w:shd w:val="clear" w:color="auto" w:fill="FFFFFF"/>
+            <w:tcMar>
+              <w:top w:w="0" w:type="dxa"/>
+              <w:bottom w:w="0" w:type="dxa"/>
+              <w:left w:w="0" w:type="dxa"/>
+              <w:right w:w="0" w:type="dxa"/>
+            </w:tcMar>
+            <w:vAlign w:val="center"/>
+          </w:tcPr>
+          <w:p>
+            <w:pPr>
+              <w:pStyle w:val="Normal"/>
+              <w:jc w:val="center"/>
+              <w:pBdr>
+                <w:bottom w:val="none" w:sz="0" w:space="0" w:color="000000"/>
+                <w:top w:val="none" w:sz="0" w:space="0" w:color="000000"/>
+                <w:left w:val="none" w:sz="0" w:space="0" w:color="000000"/>
+                <w:right w:val="none" w:sz="0" w:space="0" w:color="000000"/>
+              </w:pBdr>
+              <w:spacing w:after="100" w:before="100" w:line="240"/>
+              <w:ind w:left="100" w:right="100" w:firstLine="0" w:firstLineChars="0"/>
+              <w:rPr>
+                <w:rFonts w:ascii="Helvetica" w:hAnsi="Helvetica" w:eastAsia="Helvetica" w:cs="Helvetica"/>
+                <w:i w:val="false"/>
+                <w:b w:val="false"/>
+                <w:u w:val="none"/>
+                <w:sz w:val="22"/>
+                <w:szCs w:val="22"/>
+                <w:color w:val="000000"/>
+              </w:rPr>
+            </w:pPr>
+            <w:r>
+              <w:rPr>
+                <w:rFonts w:ascii="Helvetica" w:hAnsi="Helvetica" w:eastAsia="Helvetica" w:cs="Helvetica"/>
+                <w:i w:val="false"/>
+                <w:b w:val="false"/>
+                <w:u w:val="none"/>
+                <w:sz w:val="22"/>
+                <w:szCs w:val="22"/>
+                <w:color w:val="000000"/>
+              </w:rPr>
+              <w:t xml:space="preserve">1.13</w:t>
+            </w:r>
+          </w:p>
+        </w:tc>
+        <w:tc>
+          <w:tcPr>
+            <w:tcBorders>
+              <w:bottom w:val="none" w:sz="0" w:space="0" w:color="000000"/>
+              <w:top w:val="none" w:sz="0" w:space="0" w:color="000000"/>
+              <w:left w:val="none" w:sz="0" w:space="0" w:color="000000"/>
+              <w:right w:val="none" w:sz="0" w:space="0" w:color="000000"/>
+            </w:tcBorders>
+            <w:shd w:val="clear" w:color="auto" w:fill="FFFFFF"/>
+            <w:tcMar>
+              <w:top w:w="0" w:type="dxa"/>
+              <w:bottom w:w="0" w:type="dxa"/>
+              <w:left w:w="0" w:type="dxa"/>
+              <w:right w:w="0" w:type="dxa"/>
+            </w:tcMar>
+            <w:vAlign w:val="center"/>
+          </w:tcPr>
+          <w:p>
+            <w:pPr>
+              <w:pStyle w:val="Normal"/>
+              <w:jc w:val="center"/>
+              <w:pBdr>
+                <w:bottom w:val="none" w:sz="0" w:space="0" w:color="000000"/>
+                <w:top w:val="none" w:sz="0" w:space="0" w:color="000000"/>
+                <w:left w:val="none" w:sz="0" w:space="0" w:color="000000"/>
+                <w:right w:val="none" w:sz="0" w:space="0" w:color="000000"/>
+              </w:pBdr>
+              <w:spacing w:after="100" w:before="100" w:line="240"/>
+              <w:ind w:left="100" w:right="100" w:firstLine="0" w:firstLineChars="0"/>
+              <w:rPr>
+                <w:rFonts w:ascii="Helvetica" w:hAnsi="Helvetica" w:eastAsia="Helvetica" w:cs="Helvetica"/>
+                <w:i w:val="false"/>
+                <w:b w:val="false"/>
+                <w:u w:val="none"/>
+                <w:sz w:val="22"/>
+                <w:szCs w:val="22"/>
+                <w:color w:val="000000"/>
+              </w:rPr>
+            </w:pPr>
+            <w:r>
+              <w:rPr>
+                <w:rFonts w:ascii="Helvetica" w:hAnsi="Helvetica" w:eastAsia="Helvetica" w:cs="Helvetica"/>
+                <w:i w:val="false"/>
+                <w:b w:val="false"/>
+                <w:u w:val="none"/>
+                <w:sz w:val="22"/>
+                <w:szCs w:val="22"/>
+                <w:color w:val="000000"/>
+              </w:rPr>
+              <w:t xml:space="preserve">468</w:t>
             </w:r>
           </w:p>
         </w:tc>
@@ -12082,113 +12082,113 @@
                 <w:szCs w:val="22"/>
                 <w:color w:val="000000"/>
               </w:rPr>
-              <w:t xml:space="preserve"/>
-            </w:r>
-          </w:p>
-        </w:tc>
-        <w:tc>
-          <w:tcPr>
-            <w:tcBorders>
-              <w:bottom w:val="none" w:sz="0" w:space="0" w:color="000000"/>
-              <w:top w:val="none" w:sz="0" w:space="0" w:color="000000"/>
-              <w:left w:val="none" w:sz="0" w:space="0" w:color="000000"/>
-              <w:right w:val="none" w:sz="0" w:space="0" w:color="000000"/>
-            </w:tcBorders>
-            <w:shd w:val="clear" w:color="auto" w:fill="FFFFFF"/>
-            <w:tcMar>
-              <w:top w:w="0" w:type="dxa"/>
-              <w:bottom w:w="0" w:type="dxa"/>
-              <w:left w:w="0" w:type="dxa"/>
-              <w:right w:w="0" w:type="dxa"/>
-            </w:tcMar>
-            <w:vAlign w:val="center"/>
-          </w:tcPr>
-          <w:p>
-            <w:pPr>
-              <w:pStyle w:val="Normal"/>
-              <w:jc w:val="center"/>
-              <w:pBdr>
-                <w:bottom w:val="none" w:sz="0" w:space="0" w:color="000000"/>
-                <w:top w:val="none" w:sz="0" w:space="0" w:color="000000"/>
-                <w:left w:val="none" w:sz="0" w:space="0" w:color="000000"/>
-                <w:right w:val="none" w:sz="0" w:space="0" w:color="000000"/>
-              </w:pBdr>
-              <w:spacing w:after="100" w:before="100" w:line="240"/>
-              <w:ind w:left="100" w:right="100" w:firstLine="0" w:firstLineChars="0"/>
-              <w:rPr>
-                <w:rFonts w:ascii="Helvetica" w:hAnsi="Helvetica" w:eastAsia="Helvetica" w:cs="Helvetica"/>
-                <w:i w:val="false"/>
-                <w:b w:val="false"/>
-                <w:u w:val="none"/>
-                <w:sz w:val="22"/>
-                <w:szCs w:val="22"/>
-                <w:color w:val="000000"/>
-              </w:rPr>
-            </w:pPr>
-            <w:r>
-              <w:rPr>
-                <w:rFonts w:ascii="Helvetica" w:hAnsi="Helvetica" w:eastAsia="Helvetica" w:cs="Helvetica"/>
-                <w:i w:val="false"/>
-                <w:b w:val="false"/>
-                <w:u w:val="none"/>
-                <w:sz w:val="22"/>
-                <w:szCs w:val="22"/>
-                <w:color w:val="000000"/>
-              </w:rPr>
-              <w:t xml:space="preserve"/>
-            </w:r>
-          </w:p>
-        </w:tc>
-        <w:tc>
-          <w:tcPr>
-            <w:tcBorders>
-              <w:bottom w:val="none" w:sz="0" w:space="0" w:color="000000"/>
-              <w:top w:val="none" w:sz="0" w:space="0" w:color="000000"/>
-              <w:left w:val="none" w:sz="0" w:space="0" w:color="000000"/>
-              <w:right w:val="none" w:sz="0" w:space="0" w:color="000000"/>
-            </w:tcBorders>
-            <w:shd w:val="clear" w:color="auto" w:fill="FFFFFF"/>
-            <w:tcMar>
-              <w:top w:w="0" w:type="dxa"/>
-              <w:bottom w:w="0" w:type="dxa"/>
-              <w:left w:w="0" w:type="dxa"/>
-              <w:right w:w="0" w:type="dxa"/>
-            </w:tcMar>
-            <w:vAlign w:val="center"/>
-          </w:tcPr>
-          <w:p>
-            <w:pPr>
-              <w:pStyle w:val="Normal"/>
-              <w:jc w:val="center"/>
-              <w:pBdr>
-                <w:bottom w:val="none" w:sz="0" w:space="0" w:color="000000"/>
-                <w:top w:val="none" w:sz="0" w:space="0" w:color="000000"/>
-                <w:left w:val="none" w:sz="0" w:space="0" w:color="000000"/>
-                <w:right w:val="none" w:sz="0" w:space="0" w:color="000000"/>
-              </w:pBdr>
-              <w:spacing w:after="100" w:before="100" w:line="240"/>
-              <w:ind w:left="100" w:right="100" w:firstLine="0" w:firstLineChars="0"/>
-              <w:rPr>
-                <w:rFonts w:ascii="Helvetica" w:hAnsi="Helvetica" w:eastAsia="Helvetica" w:cs="Helvetica"/>
-                <w:i w:val="false"/>
-                <w:b w:val="false"/>
-                <w:u w:val="none"/>
-                <w:sz w:val="22"/>
-                <w:szCs w:val="22"/>
-                <w:color w:val="000000"/>
-              </w:rPr>
-            </w:pPr>
-            <w:r>
-              <w:rPr>
-                <w:rFonts w:ascii="Helvetica" w:hAnsi="Helvetica" w:eastAsia="Helvetica" w:cs="Helvetica"/>
-                <w:i w:val="false"/>
-                <w:b w:val="false"/>
-                <w:u w:val="none"/>
-                <w:sz w:val="22"/>
-                <w:szCs w:val="22"/>
-                <w:color w:val="000000"/>
-              </w:rPr>
-              <w:t xml:space="preserve"/>
+              <w:t xml:space="preserve">3.63</w:t>
+            </w:r>
+          </w:p>
+        </w:tc>
+        <w:tc>
+          <w:tcPr>
+            <w:tcBorders>
+              <w:bottom w:val="none" w:sz="0" w:space="0" w:color="000000"/>
+              <w:top w:val="none" w:sz="0" w:space="0" w:color="000000"/>
+              <w:left w:val="none" w:sz="0" w:space="0" w:color="000000"/>
+              <w:right w:val="none" w:sz="0" w:space="0" w:color="000000"/>
+            </w:tcBorders>
+            <w:shd w:val="clear" w:color="auto" w:fill="FFFFFF"/>
+            <w:tcMar>
+              <w:top w:w="0" w:type="dxa"/>
+              <w:bottom w:w="0" w:type="dxa"/>
+              <w:left w:w="0" w:type="dxa"/>
+              <w:right w:w="0" w:type="dxa"/>
+            </w:tcMar>
+            <w:vAlign w:val="center"/>
+          </w:tcPr>
+          <w:p>
+            <w:pPr>
+              <w:pStyle w:val="Normal"/>
+              <w:jc w:val="center"/>
+              <w:pBdr>
+                <w:bottom w:val="none" w:sz="0" w:space="0" w:color="000000"/>
+                <w:top w:val="none" w:sz="0" w:space="0" w:color="000000"/>
+                <w:left w:val="none" w:sz="0" w:space="0" w:color="000000"/>
+                <w:right w:val="none" w:sz="0" w:space="0" w:color="000000"/>
+              </w:pBdr>
+              <w:spacing w:after="100" w:before="100" w:line="240"/>
+              <w:ind w:left="100" w:right="100" w:firstLine="0" w:firstLineChars="0"/>
+              <w:rPr>
+                <w:rFonts w:ascii="Helvetica" w:hAnsi="Helvetica" w:eastAsia="Helvetica" w:cs="Helvetica"/>
+                <w:i w:val="false"/>
+                <w:b w:val="false"/>
+                <w:u w:val="none"/>
+                <w:sz w:val="22"/>
+                <w:szCs w:val="22"/>
+                <w:color w:val="000000"/>
+              </w:rPr>
+            </w:pPr>
+            <w:r>
+              <w:rPr>
+                <w:rFonts w:ascii="Helvetica" w:hAnsi="Helvetica" w:eastAsia="Helvetica" w:cs="Helvetica"/>
+                <w:i w:val="false"/>
+                <w:b w:val="false"/>
+                <w:u w:val="none"/>
+                <w:sz w:val="22"/>
+                <w:szCs w:val="22"/>
+                <w:color w:val="000000"/>
+              </w:rPr>
+              <w:t xml:space="preserve">1.20</w:t>
+            </w:r>
+          </w:p>
+        </w:tc>
+        <w:tc>
+          <w:tcPr>
+            <w:tcBorders>
+              <w:bottom w:val="none" w:sz="0" w:space="0" w:color="000000"/>
+              <w:top w:val="none" w:sz="0" w:space="0" w:color="000000"/>
+              <w:left w:val="none" w:sz="0" w:space="0" w:color="000000"/>
+              <w:right w:val="none" w:sz="0" w:space="0" w:color="000000"/>
+            </w:tcBorders>
+            <w:shd w:val="clear" w:color="auto" w:fill="FFFFFF"/>
+            <w:tcMar>
+              <w:top w:w="0" w:type="dxa"/>
+              <w:bottom w:w="0" w:type="dxa"/>
+              <w:left w:w="0" w:type="dxa"/>
+              <w:right w:w="0" w:type="dxa"/>
+            </w:tcMar>
+            <w:vAlign w:val="center"/>
+          </w:tcPr>
+          <w:p>
+            <w:pPr>
+              <w:pStyle w:val="Normal"/>
+              <w:jc w:val="center"/>
+              <w:pBdr>
+                <w:bottom w:val="none" w:sz="0" w:space="0" w:color="000000"/>
+                <w:top w:val="none" w:sz="0" w:space="0" w:color="000000"/>
+                <w:left w:val="none" w:sz="0" w:space="0" w:color="000000"/>
+                <w:right w:val="none" w:sz="0" w:space="0" w:color="000000"/>
+              </w:pBdr>
+              <w:spacing w:after="100" w:before="100" w:line="240"/>
+              <w:ind w:left="100" w:right="100" w:firstLine="0" w:firstLineChars="0"/>
+              <w:rPr>
+                <w:rFonts w:ascii="Helvetica" w:hAnsi="Helvetica" w:eastAsia="Helvetica" w:cs="Helvetica"/>
+                <w:i w:val="false"/>
+                <w:b w:val="false"/>
+                <w:u w:val="none"/>
+                <w:sz w:val="22"/>
+                <w:szCs w:val="22"/>
+                <w:color w:val="000000"/>
+              </w:rPr>
+            </w:pPr>
+            <w:r>
+              <w:rPr>
+                <w:rFonts w:ascii="Helvetica" w:hAnsi="Helvetica" w:eastAsia="Helvetica" w:cs="Helvetica"/>
+                <w:i w:val="false"/>
+                <w:b w:val="false"/>
+                <w:u w:val="none"/>
+                <w:sz w:val="22"/>
+                <w:szCs w:val="22"/>
+                <w:color w:val="000000"/>
+              </w:rPr>
+              <w:t xml:space="preserve">468</w:t>
             </w:r>
           </w:p>
         </w:tc>
@@ -12300,113 +12300,113 @@
                 <w:szCs w:val="22"/>
                 <w:color w:val="000000"/>
               </w:rPr>
-              <w:t xml:space="preserve"/>
-            </w:r>
-          </w:p>
-        </w:tc>
-        <w:tc>
-          <w:tcPr>
-            <w:tcBorders>
-              <w:bottom w:val="none" w:sz="0" w:space="0" w:color="000000"/>
-              <w:top w:val="none" w:sz="0" w:space="0" w:color="000000"/>
-              <w:left w:val="none" w:sz="0" w:space="0" w:color="000000"/>
-              <w:right w:val="none" w:sz="0" w:space="0" w:color="000000"/>
-            </w:tcBorders>
-            <w:shd w:val="clear" w:color="auto" w:fill="FFFFFF"/>
-            <w:tcMar>
-              <w:top w:w="0" w:type="dxa"/>
-              <w:bottom w:w="0" w:type="dxa"/>
-              <w:left w:w="0" w:type="dxa"/>
-              <w:right w:w="0" w:type="dxa"/>
-            </w:tcMar>
-            <w:vAlign w:val="center"/>
-          </w:tcPr>
-          <w:p>
-            <w:pPr>
-              <w:pStyle w:val="Normal"/>
-              <w:jc w:val="center"/>
-              <w:pBdr>
-                <w:bottom w:val="none" w:sz="0" w:space="0" w:color="000000"/>
-                <w:top w:val="none" w:sz="0" w:space="0" w:color="000000"/>
-                <w:left w:val="none" w:sz="0" w:space="0" w:color="000000"/>
-                <w:right w:val="none" w:sz="0" w:space="0" w:color="000000"/>
-              </w:pBdr>
-              <w:spacing w:after="100" w:before="100" w:line="240"/>
-              <w:ind w:left="100" w:right="100" w:firstLine="0" w:firstLineChars="0"/>
-              <w:rPr>
-                <w:rFonts w:ascii="Helvetica" w:hAnsi="Helvetica" w:eastAsia="Helvetica" w:cs="Helvetica"/>
-                <w:i w:val="false"/>
-                <w:b w:val="false"/>
-                <w:u w:val="none"/>
-                <w:sz w:val="22"/>
-                <w:szCs w:val="22"/>
-                <w:color w:val="000000"/>
-              </w:rPr>
-            </w:pPr>
-            <w:r>
-              <w:rPr>
-                <w:rFonts w:ascii="Helvetica" w:hAnsi="Helvetica" w:eastAsia="Helvetica" w:cs="Helvetica"/>
-                <w:i w:val="false"/>
-                <w:b w:val="false"/>
-                <w:u w:val="none"/>
-                <w:sz w:val="22"/>
-                <w:szCs w:val="22"/>
-                <w:color w:val="000000"/>
-              </w:rPr>
-              <w:t xml:space="preserve"/>
-            </w:r>
-          </w:p>
-        </w:tc>
-        <w:tc>
-          <w:tcPr>
-            <w:tcBorders>
-              <w:bottom w:val="none" w:sz="0" w:space="0" w:color="000000"/>
-              <w:top w:val="none" w:sz="0" w:space="0" w:color="000000"/>
-              <w:left w:val="none" w:sz="0" w:space="0" w:color="000000"/>
-              <w:right w:val="none" w:sz="0" w:space="0" w:color="000000"/>
-            </w:tcBorders>
-            <w:shd w:val="clear" w:color="auto" w:fill="FFFFFF"/>
-            <w:tcMar>
-              <w:top w:w="0" w:type="dxa"/>
-              <w:bottom w:w="0" w:type="dxa"/>
-              <w:left w:w="0" w:type="dxa"/>
-              <w:right w:w="0" w:type="dxa"/>
-            </w:tcMar>
-            <w:vAlign w:val="center"/>
-          </w:tcPr>
-          <w:p>
-            <w:pPr>
-              <w:pStyle w:val="Normal"/>
-              <w:jc w:val="center"/>
-              <w:pBdr>
-                <w:bottom w:val="none" w:sz="0" w:space="0" w:color="000000"/>
-                <w:top w:val="none" w:sz="0" w:space="0" w:color="000000"/>
-                <w:left w:val="none" w:sz="0" w:space="0" w:color="000000"/>
-                <w:right w:val="none" w:sz="0" w:space="0" w:color="000000"/>
-              </w:pBdr>
-              <w:spacing w:after="100" w:before="100" w:line="240"/>
-              <w:ind w:left="100" w:right="100" w:firstLine="0" w:firstLineChars="0"/>
-              <w:rPr>
-                <w:rFonts w:ascii="Helvetica" w:hAnsi="Helvetica" w:eastAsia="Helvetica" w:cs="Helvetica"/>
-                <w:i w:val="false"/>
-                <w:b w:val="false"/>
-                <w:u w:val="none"/>
-                <w:sz w:val="22"/>
-                <w:szCs w:val="22"/>
-                <w:color w:val="000000"/>
-              </w:rPr>
-            </w:pPr>
-            <w:r>
-              <w:rPr>
-                <w:rFonts w:ascii="Helvetica" w:hAnsi="Helvetica" w:eastAsia="Helvetica" w:cs="Helvetica"/>
-                <w:i w:val="false"/>
-                <w:b w:val="false"/>
-                <w:u w:val="none"/>
-                <w:sz w:val="22"/>
-                <w:szCs w:val="22"/>
-                <w:color w:val="000000"/>
-              </w:rPr>
-              <w:t xml:space="preserve"/>
+              <w:t xml:space="preserve">3.65</w:t>
+            </w:r>
+          </w:p>
+        </w:tc>
+        <w:tc>
+          <w:tcPr>
+            <w:tcBorders>
+              <w:bottom w:val="none" w:sz="0" w:space="0" w:color="000000"/>
+              <w:top w:val="none" w:sz="0" w:space="0" w:color="000000"/>
+              <w:left w:val="none" w:sz="0" w:space="0" w:color="000000"/>
+              <w:right w:val="none" w:sz="0" w:space="0" w:color="000000"/>
+            </w:tcBorders>
+            <w:shd w:val="clear" w:color="auto" w:fill="FFFFFF"/>
+            <w:tcMar>
+              <w:top w:w="0" w:type="dxa"/>
+              <w:bottom w:w="0" w:type="dxa"/>
+              <w:left w:w="0" w:type="dxa"/>
+              <w:right w:w="0" w:type="dxa"/>
+            </w:tcMar>
+            <w:vAlign w:val="center"/>
+          </w:tcPr>
+          <w:p>
+            <w:pPr>
+              <w:pStyle w:val="Normal"/>
+              <w:jc w:val="center"/>
+              <w:pBdr>
+                <w:bottom w:val="none" w:sz="0" w:space="0" w:color="000000"/>
+                <w:top w:val="none" w:sz="0" w:space="0" w:color="000000"/>
+                <w:left w:val="none" w:sz="0" w:space="0" w:color="000000"/>
+                <w:right w:val="none" w:sz="0" w:space="0" w:color="000000"/>
+              </w:pBdr>
+              <w:spacing w:after="100" w:before="100" w:line="240"/>
+              <w:ind w:left="100" w:right="100" w:firstLine="0" w:firstLineChars="0"/>
+              <w:rPr>
+                <w:rFonts w:ascii="Helvetica" w:hAnsi="Helvetica" w:eastAsia="Helvetica" w:cs="Helvetica"/>
+                <w:i w:val="false"/>
+                <w:b w:val="false"/>
+                <w:u w:val="none"/>
+                <w:sz w:val="22"/>
+                <w:szCs w:val="22"/>
+                <w:color w:val="000000"/>
+              </w:rPr>
+            </w:pPr>
+            <w:r>
+              <w:rPr>
+                <w:rFonts w:ascii="Helvetica" w:hAnsi="Helvetica" w:eastAsia="Helvetica" w:cs="Helvetica"/>
+                <w:i w:val="false"/>
+                <w:b w:val="false"/>
+                <w:u w:val="none"/>
+                <w:sz w:val="22"/>
+                <w:szCs w:val="22"/>
+                <w:color w:val="000000"/>
+              </w:rPr>
+              <w:t xml:space="preserve">1.18</w:t>
+            </w:r>
+          </w:p>
+        </w:tc>
+        <w:tc>
+          <w:tcPr>
+            <w:tcBorders>
+              <w:bottom w:val="none" w:sz="0" w:space="0" w:color="000000"/>
+              <w:top w:val="none" w:sz="0" w:space="0" w:color="000000"/>
+              <w:left w:val="none" w:sz="0" w:space="0" w:color="000000"/>
+              <w:right w:val="none" w:sz="0" w:space="0" w:color="000000"/>
+            </w:tcBorders>
+            <w:shd w:val="clear" w:color="auto" w:fill="FFFFFF"/>
+            <w:tcMar>
+              <w:top w:w="0" w:type="dxa"/>
+              <w:bottom w:w="0" w:type="dxa"/>
+              <w:left w:w="0" w:type="dxa"/>
+              <w:right w:w="0" w:type="dxa"/>
+            </w:tcMar>
+            <w:vAlign w:val="center"/>
+          </w:tcPr>
+          <w:p>
+            <w:pPr>
+              <w:pStyle w:val="Normal"/>
+              <w:jc w:val="center"/>
+              <w:pBdr>
+                <w:bottom w:val="none" w:sz="0" w:space="0" w:color="000000"/>
+                <w:top w:val="none" w:sz="0" w:space="0" w:color="000000"/>
+                <w:left w:val="none" w:sz="0" w:space="0" w:color="000000"/>
+                <w:right w:val="none" w:sz="0" w:space="0" w:color="000000"/>
+              </w:pBdr>
+              <w:spacing w:after="100" w:before="100" w:line="240"/>
+              <w:ind w:left="100" w:right="100" w:firstLine="0" w:firstLineChars="0"/>
+              <w:rPr>
+                <w:rFonts w:ascii="Helvetica" w:hAnsi="Helvetica" w:eastAsia="Helvetica" w:cs="Helvetica"/>
+                <w:i w:val="false"/>
+                <w:b w:val="false"/>
+                <w:u w:val="none"/>
+                <w:sz w:val="22"/>
+                <w:szCs w:val="22"/>
+                <w:color w:val="000000"/>
+              </w:rPr>
+            </w:pPr>
+            <w:r>
+              <w:rPr>
+                <w:rFonts w:ascii="Helvetica" w:hAnsi="Helvetica" w:eastAsia="Helvetica" w:cs="Helvetica"/>
+                <w:i w:val="false"/>
+                <w:b w:val="false"/>
+                <w:u w:val="none"/>
+                <w:sz w:val="22"/>
+                <w:szCs w:val="22"/>
+                <w:color w:val="000000"/>
+              </w:rPr>
+              <w:t xml:space="preserve">468</w:t>
             </w:r>
           </w:p>
         </w:tc>
@@ -12518,7 +12518,7 @@
                 <w:szCs w:val="22"/>
                 <w:color w:val="000000"/>
               </w:rPr>
-              <w:t xml:space="preserve"/>
+              <w:t xml:space="preserve">3.77</w:t>
             </w:r>
           </w:p>
         </w:tc>
@@ -12571,7 +12571,7 @@
                 <w:szCs w:val="22"/>
                 <w:color w:val="000000"/>
               </w:rPr>
-              <w:t xml:space="preserve"/>
+              <w:t xml:space="preserve">1.24</w:t>
             </w:r>
           </w:p>
         </w:tc>
@@ -12624,7 +12624,7 @@
                 <w:szCs w:val="22"/>
                 <w:color w:val="000000"/>
               </w:rPr>
-              <w:t xml:space="preserve"/>
+              <w:t xml:space="preserve">468</w:t>
             </w:r>
           </w:p>
         </w:tc>

</xml_diff>